<commit_message>
Commit: Method for authorization
</commit_message>
<xml_diff>
--- a/documentation/Dokumentation Gruppe 4.docx
+++ b/documentation/Dokumentation Gruppe 4.docx
@@ -326,13 +326,6 @@
           <w:szCs w:val="20"/>
         </w:rPr>
         <w:tab/>
-      </w:r>
-      <w:r>
-        <w:rPr>
-          <w:color w:val="000000"/>
-          <w:sz w:val="20"/>
-          <w:szCs w:val="20"/>
-        </w:rPr>
         <w:t xml:space="preserve">anojan.pirabakaran@noseryoung.ch | enes.spahiu@noseryoung.ch </w:t>
       </w:r>
     </w:p>
@@ -402,16 +395,7 @@
           <w:szCs w:val="24"/>
         </w:rPr>
         <w:lastRenderedPageBreak/>
-        <w:t>In</w:t>
-      </w:r>
-      <w:r>
-        <w:rPr>
-          <w:b/>
-          <w:color w:val="000000"/>
-          <w:sz w:val="24"/>
-          <w:szCs w:val="24"/>
-        </w:rPr>
-        <w:t>haltsverzeichnis</w:t>
+        <w:t>Inhaltsverzeichnis</w:t>
       </w:r>
     </w:p>
     <w:sdt>
@@ -1553,10 +1537,7 @@
       <w:bookmarkEnd w:id="3"/>
       <w:r>
         <w:lastRenderedPageBreak/>
-        <w:t>Abbil</w:t>
-      </w:r>
-      <w:r>
-        <w:t>dungsverzeichnis</w:t>
+        <w:t>Abbildungsverzeichnis</w:t>
       </w:r>
     </w:p>
     <w:sdt>
@@ -1570,24 +1551,14 @@
       <w:sdtEndPr/>
       <w:sdtContent>
         <w:p>
-          <w:r>
-            <w:fldChar w:fldCharType="begin"/>
-          </w:r>
-          <w:r>
-            <w:instrText xml:space="preserve"> TOC \h \u \z </w:instrText>
-          </w:r>
-          <w:r>
-            <w:fldChar w:fldCharType="separate"/>
-          </w:r>
-          <w:r>
-            <w:rPr>
-              <w:b/>
-            </w:rPr>
-            <w:t>Es konnten keine Einträge für ein Abbildungsverzeichnis gefunden werden.</w:t>
-          </w:r>
-          <w:r>
-            <w:fldChar w:fldCharType="end"/>
-          </w:r>
+          <w:fldSimple w:instr=" TOC \h \u \z ">
+            <w:r>
+              <w:rPr>
+                <w:b/>
+              </w:rPr>
+              <w:t>Es konnten keine Einträge für ein Abbildungsverzeichnis gefunden werden.</w:t>
+            </w:r>
+          </w:fldSimple>
         </w:p>
       </w:sdtContent>
     </w:sdt>
@@ -2121,10 +2092,7 @@
         <w:t>und</w:t>
       </w:r>
       <w:r>
-        <w:t xml:space="preserve"> </w:t>
-      </w:r>
-      <w:r>
-        <w:t>Zweck</w:t>
+        <w:t xml:space="preserve"> Zweck</w:t>
       </w:r>
       <w:bookmarkEnd w:id="9"/>
     </w:p>
@@ -2431,35 +2399,20 @@
     </w:p>
     <w:p>
       <w:r>
-        <w:t xml:space="preserve">Unsere Aufgabe als Team 4 ist es ein Gruppen-System zu implementieren, bei dem man User in eine Gruppe einteilen kann und die User haben dann auch als </w:t>
-      </w:r>
-      <w:proofErr w:type="gramStart"/>
-      <w:r>
-        <w:t>einziges Zugriff</w:t>
-      </w:r>
-      <w:proofErr w:type="gramEnd"/>
-      <w:r>
-        <w:t xml:space="preserve"> auf die Daten der Gruppe. </w:t>
-      </w:r>
-    </w:p>
-    <w:p>
-      <w:r>
-        <w:t>Eine Bedingung ist, dass User nur in maximal einer Gruppe sei</w:t>
-      </w:r>
-      <w:r>
-        <w:t>n können, sind sie also schon in einer Gruppe dürfen sie nicht auch noch in einer anderen Gruppe sein. Die andere Bedingung besagt, dass eine Gruppe nur von einem Admin erstellt und verwaltet werden kann, also jemandem mit Admin rechten.</w:t>
-      </w:r>
-    </w:p>
-    <w:p>
-      <w:r>
-        <w:t>Nur User mit Admin</w:t>
-      </w:r>
-      <w:r>
-        <w:t>rechte oder User, die in einer Gruppe sind, können Informationen der Gruppen anschauen, verwalten und löschen.</w:t>
-      </w:r>
-    </w:p>
-    <w:p>
-      <w:proofErr w:type="gramStart"/>
+        <w:t xml:space="preserve">Unsere Aufgabe als Team 4 ist es ein Gruppen-System zu implementieren, bei dem man User in eine Gruppe einteilen kann und die User haben dann auch als einziges Zugriff auf die Daten der Gruppe. </w:t>
+      </w:r>
+    </w:p>
+    <w:p>
+      <w:r>
+        <w:t>Eine Bedingung ist, dass User nur in maximal einer Gruppe sein können, sind sie also schon in einer Gruppe dürfen sie nicht auch noch in einer anderen Gruppe sein. Die andere Bedingung besagt, dass eine Gruppe nur von einem Admin erstellt und verwaltet werden kann, also jemandem mit Admin rechten.</w:t>
+      </w:r>
+    </w:p>
+    <w:p>
+      <w:r>
+        <w:t>Nur User mit Adminrechte oder User, die in einer Gruppe sind, können Informationen der Gruppen anschauen, verwalten und löschen.</w:t>
+      </w:r>
+    </w:p>
+    <w:p>
       <w:r>
         <w:t xml:space="preserve">Mithilfe der </w:t>
       </w:r>
@@ -2469,19 +2422,12 @@
       </w:r>
       <w:proofErr w:type="spellEnd"/>
       <w:r>
-        <w:t>,</w:t>
-      </w:r>
-      <w:proofErr w:type="gramEnd"/>
-      <w:r>
-        <w:t xml:space="preserve"> sollten wir Endpoints in unserem Programm implementieren, um alle Mitglieder einer Gruppe anzuschauen.</w:t>
-      </w:r>
-    </w:p>
-    <w:p>
-      <w:r>
-        <w:t>Die einzelnen Gru</w:t>
-      </w:r>
-      <w:r>
-        <w:t>ppen brauchen Informationen, wie Mitglieder, Gruppenname, Motto etc.</w:t>
+        <w:t>, sollten wir Endpoints in unserem Programm implementieren, um alle Mitglieder einer Gruppe anzuschauen.</w:t>
+      </w:r>
+    </w:p>
+    <w:p>
+      <w:r>
+        <w:t>Die einzelnen Gruppen brauchen Informationen, wie Mitglieder, Gruppenname, Motto etc.</w:t>
       </w:r>
     </w:p>
     <w:p/>
@@ -2531,10 +2477,7 @@
       </w:r>
       <w:proofErr w:type="spellStart"/>
       <w:r>
-        <w:t>Endpo</w:t>
-      </w:r>
-      <w:r>
-        <w:t>int</w:t>
+        <w:t>Endpoint</w:t>
       </w:r>
       <w:proofErr w:type="spellEnd"/>
       <w:r>
@@ -2546,10 +2489,7 @@
       </w:r>
       <w:proofErr w:type="spellEnd"/>
       <w:r>
-        <w:t>-Tests in Post getestet werden. Die Endpoints werden mit mehreren Usern und Rollen getestet und mindestens ein Erfolgsfall und ein Error Fall muss getest</w:t>
-      </w:r>
-      <w:r>
-        <w:t xml:space="preserve">et werden. </w:t>
+        <w:t xml:space="preserve">-Tests in Post getestet werden. Die Endpoints werden mit mehreren Usern und Rollen getestet und mindestens ein Erfolgsfall und ein Error Fall muss getestet werden. </w:t>
       </w:r>
     </w:p>
     <w:p/>
@@ -2649,6 +2589,9 @@
       <w:proofErr w:type="spellStart"/>
       <w:r>
         <w:t>UseCase</w:t>
+      </w:r>
+      <w:r>
+        <w:t>s</w:t>
       </w:r>
       <w:proofErr w:type="spellEnd"/>
     </w:p>
@@ -4641,6 +4584,7 @@
   <w:style w:type="character" w:default="1" w:styleId="Absatz-Standardschriftart">
     <w:name w:val="Default Paragraph Font"/>
     <w:uiPriority w:val="1"/>
+    <w:semiHidden/>
     <w:unhideWhenUsed/>
   </w:style>
   <w:style w:type="table" w:default="1" w:styleId="NormaleTabelle">
@@ -4718,9 +4662,7 @@
       <w:tblStyleRowBandSize w:val="1"/>
       <w:tblStyleColBandSize w:val="1"/>
       <w:tblCellMar>
-        <w:top w:w="0" w:type="dxa"/>
         <w:left w:w="108" w:type="dxa"/>
-        <w:bottom w:w="0" w:type="dxa"/>
         <w:right w:w="108" w:type="dxa"/>
       </w:tblCellMar>
     </w:tblPr>
@@ -4740,9 +4682,7 @@
       <w:tblStyleRowBandSize w:val="1"/>
       <w:tblStyleColBandSize w:val="1"/>
       <w:tblCellMar>
-        <w:top w:w="0" w:type="dxa"/>
         <w:left w:w="108" w:type="dxa"/>
-        <w:bottom w:w="0" w:type="dxa"/>
         <w:right w:w="108" w:type="dxa"/>
       </w:tblCellMar>
     </w:tblPr>

</xml_diff>

<commit_message>
Added Use Cases for 2 Endpoints in Documentation
</commit_message>
<xml_diff>
--- a/documentation/Dokumentation Gruppe 4.docx
+++ b/documentation/Dokumentation Gruppe 4.docx
@@ -115,27 +115,7 @@
           <w:sz w:val="24"/>
           <w:szCs w:val="24"/>
         </w:rPr>
-        <w:t xml:space="preserve">Thema: </w:t>
-      </w:r>
-      <w:proofErr w:type="spellStart"/>
-      <w:r>
-        <w:rPr>
-          <w:b/>
-          <w:color w:val="000000"/>
-          <w:sz w:val="24"/>
-          <w:szCs w:val="24"/>
-        </w:rPr>
-        <w:t>üK</w:t>
-      </w:r>
-      <w:proofErr w:type="spellEnd"/>
-      <w:r>
-        <w:rPr>
-          <w:b/>
-          <w:color w:val="000000"/>
-          <w:sz w:val="24"/>
-          <w:szCs w:val="24"/>
-        </w:rPr>
-        <w:t xml:space="preserve"> 223</w:t>
+        <w:t>Thema: üK 223</w:t>
       </w:r>
     </w:p>
     <w:p>
@@ -310,42 +290,7 @@
           <w:szCs w:val="20"/>
         </w:rPr>
         <w:tab/>
-      </w:r>
-      <w:proofErr w:type="spellStart"/>
-      <w:r>
-        <w:rPr>
-          <w:color w:val="000000"/>
-          <w:sz w:val="20"/>
-          <w:szCs w:val="20"/>
-        </w:rPr>
-        <w:t>Anojan</w:t>
-      </w:r>
-      <w:proofErr w:type="spellEnd"/>
-      <w:r>
-        <w:rPr>
-          <w:color w:val="000000"/>
-          <w:sz w:val="20"/>
-          <w:szCs w:val="20"/>
-        </w:rPr>
-        <w:t xml:space="preserve"> </w:t>
-      </w:r>
-      <w:proofErr w:type="spellStart"/>
-      <w:r>
-        <w:rPr>
-          <w:color w:val="000000"/>
-          <w:sz w:val="20"/>
-          <w:szCs w:val="20"/>
-        </w:rPr>
-        <w:t>Pirabakaran</w:t>
-      </w:r>
-      <w:proofErr w:type="spellEnd"/>
-      <w:r>
-        <w:rPr>
-          <w:color w:val="000000"/>
-          <w:sz w:val="20"/>
-          <w:szCs w:val="20"/>
-        </w:rPr>
-        <w:t xml:space="preserve"> | Enes Spahiu</w:t>
+        <w:t>Anojan Pirabakaran | Enes Spahiu</w:t>
       </w:r>
     </w:p>
     <w:p>
@@ -484,7 +429,7 @@
           <w:r>
             <w:fldChar w:fldCharType="separate"/>
           </w:r>
-          <w:hyperlink w:anchor="_Toc87991457" w:history="1">
+          <w:hyperlink w:anchor="_Toc88032395" w:history="1">
             <w:r>
               <w:rPr>
                 <w:rStyle w:val="Hyperlink"/>
@@ -525,7 +470,7 @@
                 <w:noProof/>
                 <w:webHidden/>
               </w:rPr>
-              <w:instrText xml:space="preserve"> PAGEREF _Toc87991457 \h </w:instrText>
+              <w:instrText xml:space="preserve"> PAGEREF _Toc88032395 \h </w:instrText>
             </w:r>
             <w:r>
               <w:rPr>
@@ -568,7 +513,7 @@
               <w:noProof/>
             </w:rPr>
           </w:pPr>
-          <w:hyperlink w:anchor="_Toc87991458" w:history="1">
+          <w:hyperlink w:anchor="_Toc88032396" w:history="1">
             <w:r>
               <w:rPr>
                 <w:rStyle w:val="Hyperlink"/>
@@ -609,7 +554,7 @@
                 <w:noProof/>
                 <w:webHidden/>
               </w:rPr>
-              <w:instrText xml:space="preserve"> PAGEREF _Toc87991458 \h </w:instrText>
+              <w:instrText xml:space="preserve"> PAGEREF _Toc88032396 \h </w:instrText>
             </w:r>
             <w:r>
               <w:rPr>
@@ -652,7 +597,7 @@
               <w:noProof/>
             </w:rPr>
           </w:pPr>
-          <w:hyperlink w:anchor="_Toc87991459" w:history="1">
+          <w:hyperlink w:anchor="_Toc88032397" w:history="1">
             <w:r>
               <w:rPr>
                 <w:rStyle w:val="Hyperlink"/>
@@ -693,7 +638,7 @@
                 <w:noProof/>
                 <w:webHidden/>
               </w:rPr>
-              <w:instrText xml:space="preserve"> PAGEREF _Toc87991459 \h </w:instrText>
+              <w:instrText xml:space="preserve"> PAGEREF _Toc88032397 \h </w:instrText>
             </w:r>
             <w:r>
               <w:rPr>
@@ -735,7 +680,7 @@
               <w:noProof/>
             </w:rPr>
           </w:pPr>
-          <w:hyperlink w:anchor="_Toc87991460" w:history="1">
+          <w:hyperlink w:anchor="_Toc88032398" w:history="1">
             <w:r>
               <w:rPr>
                 <w:rStyle w:val="Hyperlink"/>
@@ -762,7 +707,7 @@
                 <w:noProof/>
                 <w:webHidden/>
               </w:rPr>
-              <w:instrText xml:space="preserve"> PAGEREF _Toc87991460 \h </w:instrText>
+              <w:instrText xml:space="preserve"> PAGEREF _Toc88032398 \h </w:instrText>
             </w:r>
             <w:r>
               <w:rPr>
@@ -804,7 +749,7 @@
               <w:noProof/>
             </w:rPr>
           </w:pPr>
-          <w:hyperlink w:anchor="_Toc87991461" w:history="1">
+          <w:hyperlink w:anchor="_Toc88032399" w:history="1">
             <w:r>
               <w:rPr>
                 <w:rStyle w:val="Hyperlink"/>
@@ -831,7 +776,7 @@
                 <w:noProof/>
                 <w:webHidden/>
               </w:rPr>
-              <w:instrText xml:space="preserve"> PAGEREF _Toc87991461 \h </w:instrText>
+              <w:instrText xml:space="preserve"> PAGEREF _Toc88032399 \h </w:instrText>
             </w:r>
             <w:r>
               <w:rPr>
@@ -873,7 +818,7 @@
               <w:noProof/>
             </w:rPr>
           </w:pPr>
-          <w:hyperlink w:anchor="_Toc87991462" w:history="1">
+          <w:hyperlink w:anchor="_Toc88032400" w:history="1">
             <w:r>
               <w:rPr>
                 <w:rStyle w:val="Hyperlink"/>
@@ -900,7 +845,7 @@
                 <w:noProof/>
                 <w:webHidden/>
               </w:rPr>
-              <w:instrText xml:space="preserve"> PAGEREF _Toc87991462 \h </w:instrText>
+              <w:instrText xml:space="preserve"> PAGEREF _Toc88032400 \h </w:instrText>
             </w:r>
             <w:r>
               <w:rPr>
@@ -942,7 +887,7 @@
               <w:noProof/>
             </w:rPr>
           </w:pPr>
-          <w:hyperlink w:anchor="_Toc87991463" w:history="1">
+          <w:hyperlink w:anchor="_Toc88032401" w:history="1">
             <w:r>
               <w:rPr>
                 <w:rStyle w:val="Hyperlink"/>
@@ -969,7 +914,7 @@
                 <w:noProof/>
                 <w:webHidden/>
               </w:rPr>
-              <w:instrText xml:space="preserve"> PAGEREF _Toc87991463 \h </w:instrText>
+              <w:instrText xml:space="preserve"> PAGEREF _Toc88032401 \h </w:instrText>
             </w:r>
             <w:r>
               <w:rPr>
@@ -1011,7 +956,7 @@
               <w:noProof/>
             </w:rPr>
           </w:pPr>
-          <w:hyperlink w:anchor="_Toc87991464" w:history="1">
+          <w:hyperlink w:anchor="_Toc88032402" w:history="1">
             <w:r>
               <w:rPr>
                 <w:rStyle w:val="Hyperlink"/>
@@ -1038,7 +983,7 @@
                 <w:noProof/>
                 <w:webHidden/>
               </w:rPr>
-              <w:instrText xml:space="preserve"> PAGEREF _Toc87991464 \h </w:instrText>
+              <w:instrText xml:space="preserve"> PAGEREF _Toc88032402 \h </w:instrText>
             </w:r>
             <w:r>
               <w:rPr>
@@ -1080,7 +1025,7 @@
               <w:noProof/>
             </w:rPr>
           </w:pPr>
-          <w:hyperlink w:anchor="_Toc87991465" w:history="1">
+          <w:hyperlink w:anchor="_Toc88032403" w:history="1">
             <w:r>
               <w:rPr>
                 <w:rStyle w:val="Hyperlink"/>
@@ -1107,7 +1052,7 @@
                 <w:noProof/>
                 <w:webHidden/>
               </w:rPr>
-              <w:instrText xml:space="preserve"> PAGEREF _Toc87991465 \h </w:instrText>
+              <w:instrText xml:space="preserve"> PAGEREF _Toc88032403 \h </w:instrText>
             </w:r>
             <w:r>
               <w:rPr>
@@ -1149,7 +1094,7 @@
               <w:noProof/>
             </w:rPr>
           </w:pPr>
-          <w:hyperlink w:anchor="_Toc87991466" w:history="1">
+          <w:hyperlink w:anchor="_Toc88032404" w:history="1">
             <w:r>
               <w:rPr>
                 <w:rStyle w:val="Hyperlink"/>
@@ -1176,7 +1121,7 @@
                 <w:noProof/>
                 <w:webHidden/>
               </w:rPr>
-              <w:instrText xml:space="preserve"> PAGEREF _Toc87991466 \h </w:instrText>
+              <w:instrText xml:space="preserve"> PAGEREF _Toc88032404 \h </w:instrText>
             </w:r>
             <w:r>
               <w:rPr>
@@ -1218,7 +1163,7 @@
               <w:noProof/>
             </w:rPr>
           </w:pPr>
-          <w:hyperlink w:anchor="_Toc87991467" w:history="1">
+          <w:hyperlink w:anchor="_Toc88032405" w:history="1">
             <w:r>
               <w:rPr>
                 <w:rStyle w:val="Hyperlink"/>
@@ -1245,7 +1190,7 @@
                 <w:noProof/>
                 <w:webHidden/>
               </w:rPr>
-              <w:instrText xml:space="preserve"> PAGEREF _Toc87991467 \h </w:instrText>
+              <w:instrText xml:space="preserve"> PAGEREF _Toc88032405 \h </w:instrText>
             </w:r>
             <w:r>
               <w:rPr>
@@ -1287,7 +1232,7 @@
               <w:noProof/>
             </w:rPr>
           </w:pPr>
-          <w:hyperlink w:anchor="_Toc87991468" w:history="1">
+          <w:hyperlink w:anchor="_Toc88032406" w:history="1">
             <w:r>
               <w:rPr>
                 <w:rStyle w:val="Hyperlink"/>
@@ -1314,7 +1259,7 @@
                 <w:noProof/>
                 <w:webHidden/>
               </w:rPr>
-              <w:instrText xml:space="preserve"> PAGEREF _Toc87991468 \h </w:instrText>
+              <w:instrText xml:space="preserve"> PAGEREF _Toc88032406 \h </w:instrText>
             </w:r>
             <w:r>
               <w:rPr>
@@ -1356,7 +1301,7 @@
               <w:noProof/>
             </w:rPr>
           </w:pPr>
-          <w:hyperlink w:anchor="_Toc87991469" w:history="1">
+          <w:hyperlink w:anchor="_Toc88032407" w:history="1">
             <w:r>
               <w:rPr>
                 <w:rStyle w:val="Hyperlink"/>
@@ -1383,7 +1328,7 @@
                 <w:noProof/>
                 <w:webHidden/>
               </w:rPr>
-              <w:instrText xml:space="preserve"> PAGEREF _Toc87991469 \h </w:instrText>
+              <w:instrText xml:space="preserve"> PAGEREF _Toc88032407 \h </w:instrText>
             </w:r>
             <w:r>
               <w:rPr>
@@ -1426,7 +1371,7 @@
               <w:noProof/>
             </w:rPr>
           </w:pPr>
-          <w:hyperlink w:anchor="_Toc87991470" w:history="1">
+          <w:hyperlink w:anchor="_Toc88032408" w:history="1">
             <w:r>
               <w:rPr>
                 <w:rStyle w:val="Hyperlink"/>
@@ -1467,7 +1412,7 @@
                 <w:noProof/>
                 <w:webHidden/>
               </w:rPr>
-              <w:instrText xml:space="preserve"> PAGEREF _Toc87991470 \h </w:instrText>
+              <w:instrText xml:space="preserve"> PAGEREF _Toc88032408 \h </w:instrText>
             </w:r>
             <w:r>
               <w:rPr>
@@ -1509,7 +1454,7 @@
               <w:noProof/>
             </w:rPr>
           </w:pPr>
-          <w:hyperlink w:anchor="_Toc87991471" w:history="1">
+          <w:hyperlink w:anchor="_Toc88032409" w:history="1">
             <w:r>
               <w:rPr>
                 <w:rStyle w:val="Hyperlink"/>
@@ -1536,7 +1481,7 @@
                 <w:noProof/>
                 <w:webHidden/>
               </w:rPr>
-              <w:instrText xml:space="preserve"> PAGEREF _Toc87991471 \h </w:instrText>
+              <w:instrText xml:space="preserve"> PAGEREF _Toc88032409 \h </w:instrText>
             </w:r>
             <w:r>
               <w:rPr>
@@ -1578,7 +1523,7 @@
               <w:noProof/>
             </w:rPr>
           </w:pPr>
-          <w:hyperlink w:anchor="_Toc87991472" w:history="1">
+          <w:hyperlink w:anchor="_Toc88032410" w:history="1">
             <w:r>
               <w:rPr>
                 <w:rStyle w:val="Hyperlink"/>
@@ -1605,7 +1550,7 @@
                 <w:noProof/>
                 <w:webHidden/>
               </w:rPr>
-              <w:instrText xml:space="preserve"> PAGEREF _Toc87991472 \h </w:instrText>
+              <w:instrText xml:space="preserve"> PAGEREF _Toc88032410 \h </w:instrText>
             </w:r>
             <w:r>
               <w:rPr>
@@ -1647,7 +1592,7 @@
               <w:noProof/>
             </w:rPr>
           </w:pPr>
-          <w:hyperlink w:anchor="_Toc87991473" w:history="1">
+          <w:hyperlink w:anchor="_Toc88032411" w:history="1">
             <w:r>
               <w:rPr>
                 <w:rStyle w:val="Hyperlink"/>
@@ -1674,7 +1619,7 @@
                 <w:noProof/>
                 <w:webHidden/>
               </w:rPr>
-              <w:instrText xml:space="preserve"> PAGEREF _Toc87991473 \h </w:instrText>
+              <w:instrText xml:space="preserve"> PAGEREF _Toc88032411 \h </w:instrText>
             </w:r>
             <w:r>
               <w:rPr>
@@ -1717,7 +1662,7 @@
               <w:noProof/>
             </w:rPr>
           </w:pPr>
-          <w:hyperlink w:anchor="_Toc87991474" w:history="1">
+          <w:hyperlink w:anchor="_Toc88032412" w:history="1">
             <w:r>
               <w:rPr>
                 <w:rStyle w:val="Hyperlink"/>
@@ -1758,7 +1703,7 @@
                 <w:noProof/>
                 <w:webHidden/>
               </w:rPr>
-              <w:instrText xml:space="preserve"> PAGEREF _Toc87991474 \h </w:instrText>
+              <w:instrText xml:space="preserve"> PAGEREF _Toc88032412 \h </w:instrText>
             </w:r>
             <w:r>
               <w:rPr>
@@ -1778,7 +1723,7 @@
                 <w:noProof/>
                 <w:webHidden/>
               </w:rPr>
-              <w:t>11</w:t>
+              <w:t>12</w:t>
             </w:r>
             <w:r>
               <w:rPr>
@@ -1801,7 +1746,7 @@
               <w:noProof/>
             </w:rPr>
           </w:pPr>
-          <w:hyperlink w:anchor="_Toc87991475" w:history="1">
+          <w:hyperlink w:anchor="_Toc88032413" w:history="1">
             <w:r>
               <w:rPr>
                 <w:rStyle w:val="Hyperlink"/>
@@ -1842,7 +1787,7 @@
                 <w:noProof/>
                 <w:webHidden/>
               </w:rPr>
-              <w:instrText xml:space="preserve"> PAGEREF _Toc87991475 \h </w:instrText>
+              <w:instrText xml:space="preserve"> PAGEREF _Toc88032413 \h </w:instrText>
             </w:r>
             <w:r>
               <w:rPr>
@@ -1862,7 +1807,7 @@
                 <w:noProof/>
                 <w:webHidden/>
               </w:rPr>
-              <w:t>12</w:t>
+              <w:t>13</w:t>
             </w:r>
             <w:r>
               <w:rPr>
@@ -1884,7 +1829,7 @@
               <w:noProof/>
             </w:rPr>
           </w:pPr>
-          <w:hyperlink w:anchor="_Toc87991476" w:history="1">
+          <w:hyperlink w:anchor="_Toc88032414" w:history="1">
             <w:r>
               <w:rPr>
                 <w:rStyle w:val="Hyperlink"/>
@@ -1911,7 +1856,7 @@
                 <w:noProof/>
                 <w:webHidden/>
               </w:rPr>
-              <w:instrText xml:space="preserve"> PAGEREF _Toc87991476 \h </w:instrText>
+              <w:instrText xml:space="preserve"> PAGEREF _Toc88032414 \h </w:instrText>
             </w:r>
             <w:r>
               <w:rPr>
@@ -1931,7 +1876,397 @@
                 <w:noProof/>
                 <w:webHidden/>
               </w:rPr>
-              <w:t>12</w:t>
+              <w:t>13</w:t>
+            </w:r>
+            <w:r>
+              <w:rPr>
+                <w:noProof/>
+                <w:webHidden/>
+              </w:rPr>
+              <w:fldChar w:fldCharType="end"/>
+            </w:r>
+          </w:hyperlink>
+        </w:p>
+        <w:p>
+          <w:pPr>
+            <w:pStyle w:val="Verzeichnis2"/>
+            <w:tabs>
+              <w:tab w:val="right" w:pos="9344"/>
+            </w:tabs>
+            <w:rPr>
+              <w:rFonts w:asciiTheme="minorHAnsi" w:eastAsiaTheme="minorEastAsia" w:hAnsiTheme="minorHAnsi" w:cstheme="minorBidi"/>
+              <w:noProof/>
+            </w:rPr>
+          </w:pPr>
+          <w:hyperlink w:anchor="_Toc88032415" w:history="1">
+            <w:r>
+              <w:rPr>
+                <w:rStyle w:val="Hyperlink"/>
+                <w:noProof/>
+              </w:rPr>
+              <w:t>5.2 findById</w:t>
+            </w:r>
+            <w:r>
+              <w:rPr>
+                <w:noProof/>
+                <w:webHidden/>
+              </w:rPr>
+              <w:tab/>
+            </w:r>
+            <w:r>
+              <w:rPr>
+                <w:noProof/>
+                <w:webHidden/>
+              </w:rPr>
+              <w:fldChar w:fldCharType="begin"/>
+            </w:r>
+            <w:r>
+              <w:rPr>
+                <w:noProof/>
+                <w:webHidden/>
+              </w:rPr>
+              <w:instrText xml:space="preserve"> PAGEREF _Toc88032415 \h </w:instrText>
+            </w:r>
+            <w:r>
+              <w:rPr>
+                <w:noProof/>
+                <w:webHidden/>
+              </w:rPr>
+            </w:r>
+            <w:r>
+              <w:rPr>
+                <w:noProof/>
+                <w:webHidden/>
+              </w:rPr>
+              <w:fldChar w:fldCharType="separate"/>
+            </w:r>
+            <w:r>
+              <w:rPr>
+                <w:noProof/>
+                <w:webHidden/>
+              </w:rPr>
+              <w:t>13</w:t>
+            </w:r>
+            <w:r>
+              <w:rPr>
+                <w:noProof/>
+                <w:webHidden/>
+              </w:rPr>
+              <w:fldChar w:fldCharType="end"/>
+            </w:r>
+          </w:hyperlink>
+        </w:p>
+        <w:p>
+          <w:pPr>
+            <w:pStyle w:val="Verzeichnis2"/>
+            <w:tabs>
+              <w:tab w:val="right" w:pos="9344"/>
+            </w:tabs>
+            <w:rPr>
+              <w:rFonts w:asciiTheme="minorHAnsi" w:eastAsiaTheme="minorEastAsia" w:hAnsiTheme="minorHAnsi" w:cstheme="minorBidi"/>
+              <w:noProof/>
+            </w:rPr>
+          </w:pPr>
+          <w:hyperlink w:anchor="_Toc88032416" w:history="1">
+            <w:r>
+              <w:rPr>
+                <w:rStyle w:val="Hyperlink"/>
+                <w:noProof/>
+              </w:rPr>
+              <w:t>5.3 getAllUsersOfGroup</w:t>
+            </w:r>
+            <w:r>
+              <w:rPr>
+                <w:noProof/>
+                <w:webHidden/>
+              </w:rPr>
+              <w:tab/>
+            </w:r>
+            <w:r>
+              <w:rPr>
+                <w:noProof/>
+                <w:webHidden/>
+              </w:rPr>
+              <w:fldChar w:fldCharType="begin"/>
+            </w:r>
+            <w:r>
+              <w:rPr>
+                <w:noProof/>
+                <w:webHidden/>
+              </w:rPr>
+              <w:instrText xml:space="preserve"> PAGEREF _Toc88032416 \h </w:instrText>
+            </w:r>
+            <w:r>
+              <w:rPr>
+                <w:noProof/>
+                <w:webHidden/>
+              </w:rPr>
+            </w:r>
+            <w:r>
+              <w:rPr>
+                <w:noProof/>
+                <w:webHidden/>
+              </w:rPr>
+              <w:fldChar w:fldCharType="separate"/>
+            </w:r>
+            <w:r>
+              <w:rPr>
+                <w:noProof/>
+                <w:webHidden/>
+              </w:rPr>
+              <w:t>14</w:t>
+            </w:r>
+            <w:r>
+              <w:rPr>
+                <w:noProof/>
+                <w:webHidden/>
+              </w:rPr>
+              <w:fldChar w:fldCharType="end"/>
+            </w:r>
+          </w:hyperlink>
+        </w:p>
+        <w:p>
+          <w:pPr>
+            <w:pStyle w:val="Verzeichnis2"/>
+            <w:tabs>
+              <w:tab w:val="left" w:pos="880"/>
+              <w:tab w:val="right" w:pos="9344"/>
+            </w:tabs>
+            <w:rPr>
+              <w:rFonts w:asciiTheme="minorHAnsi" w:eastAsiaTheme="minorEastAsia" w:hAnsiTheme="minorHAnsi" w:cstheme="minorBidi"/>
+              <w:noProof/>
+            </w:rPr>
+          </w:pPr>
+          <w:hyperlink w:anchor="_Toc88032417" w:history="1">
+            <w:r>
+              <w:rPr>
+                <w:rStyle w:val="Hyperlink"/>
+                <w:noProof/>
+              </w:rPr>
+              <w:t>5.4</w:t>
+            </w:r>
+            <w:r>
+              <w:rPr>
+                <w:rFonts w:asciiTheme="minorHAnsi" w:eastAsiaTheme="minorEastAsia" w:hAnsiTheme="minorHAnsi" w:cstheme="minorBidi"/>
+                <w:noProof/>
+              </w:rPr>
+              <w:tab/>
+            </w:r>
+            <w:r>
+              <w:rPr>
+                <w:rStyle w:val="Hyperlink"/>
+                <w:noProof/>
+              </w:rPr>
+              <w:t>delete</w:t>
+            </w:r>
+            <w:r>
+              <w:rPr>
+                <w:noProof/>
+                <w:webHidden/>
+              </w:rPr>
+              <w:tab/>
+            </w:r>
+            <w:r>
+              <w:rPr>
+                <w:noProof/>
+                <w:webHidden/>
+              </w:rPr>
+              <w:fldChar w:fldCharType="begin"/>
+            </w:r>
+            <w:r>
+              <w:rPr>
+                <w:noProof/>
+                <w:webHidden/>
+              </w:rPr>
+              <w:instrText xml:space="preserve"> PAGEREF _Toc88032417 \h </w:instrText>
+            </w:r>
+            <w:r>
+              <w:rPr>
+                <w:noProof/>
+                <w:webHidden/>
+              </w:rPr>
+            </w:r>
+            <w:r>
+              <w:rPr>
+                <w:noProof/>
+                <w:webHidden/>
+              </w:rPr>
+              <w:fldChar w:fldCharType="separate"/>
+            </w:r>
+            <w:r>
+              <w:rPr>
+                <w:noProof/>
+                <w:webHidden/>
+              </w:rPr>
+              <w:t>14</w:t>
+            </w:r>
+            <w:r>
+              <w:rPr>
+                <w:noProof/>
+                <w:webHidden/>
+              </w:rPr>
+              <w:fldChar w:fldCharType="end"/>
+            </w:r>
+          </w:hyperlink>
+        </w:p>
+        <w:p>
+          <w:pPr>
+            <w:pStyle w:val="Verzeichnis2"/>
+            <w:tabs>
+              <w:tab w:val="left" w:pos="880"/>
+              <w:tab w:val="right" w:pos="9344"/>
+            </w:tabs>
+            <w:rPr>
+              <w:rFonts w:asciiTheme="minorHAnsi" w:eastAsiaTheme="minorEastAsia" w:hAnsiTheme="minorHAnsi" w:cstheme="minorBidi"/>
+              <w:noProof/>
+            </w:rPr>
+          </w:pPr>
+          <w:hyperlink w:anchor="_Toc88032418" w:history="1">
+            <w:r>
+              <w:rPr>
+                <w:rStyle w:val="Hyperlink"/>
+                <w:noProof/>
+              </w:rPr>
+              <w:t>5.5</w:t>
+            </w:r>
+            <w:r>
+              <w:rPr>
+                <w:rFonts w:asciiTheme="minorHAnsi" w:eastAsiaTheme="minorEastAsia" w:hAnsiTheme="minorHAnsi" w:cstheme="minorBidi"/>
+                <w:noProof/>
+              </w:rPr>
+              <w:tab/>
+            </w:r>
+            <w:r>
+              <w:rPr>
+                <w:rStyle w:val="Hyperlink"/>
+                <w:noProof/>
+              </w:rPr>
+              <w:t>postMethod</w:t>
+            </w:r>
+            <w:r>
+              <w:rPr>
+                <w:noProof/>
+                <w:webHidden/>
+              </w:rPr>
+              <w:tab/>
+            </w:r>
+            <w:r>
+              <w:rPr>
+                <w:noProof/>
+                <w:webHidden/>
+              </w:rPr>
+              <w:fldChar w:fldCharType="begin"/>
+            </w:r>
+            <w:r>
+              <w:rPr>
+                <w:noProof/>
+                <w:webHidden/>
+              </w:rPr>
+              <w:instrText xml:space="preserve"> PAGEREF _Toc88032418 \h </w:instrText>
+            </w:r>
+            <w:r>
+              <w:rPr>
+                <w:noProof/>
+                <w:webHidden/>
+              </w:rPr>
+            </w:r>
+            <w:r>
+              <w:rPr>
+                <w:noProof/>
+                <w:webHidden/>
+              </w:rPr>
+              <w:fldChar w:fldCharType="separate"/>
+            </w:r>
+            <w:r>
+              <w:rPr>
+                <w:noProof/>
+                <w:webHidden/>
+              </w:rPr>
+              <w:t>15</w:t>
+            </w:r>
+            <w:r>
+              <w:rPr>
+                <w:noProof/>
+                <w:webHidden/>
+              </w:rPr>
+              <w:fldChar w:fldCharType="end"/>
+            </w:r>
+          </w:hyperlink>
+        </w:p>
+        <w:p>
+          <w:pPr>
+            <w:pStyle w:val="Verzeichnis2"/>
+            <w:tabs>
+              <w:tab w:val="left" w:pos="880"/>
+              <w:tab w:val="right" w:pos="9344"/>
+            </w:tabs>
+            <w:rPr>
+              <w:rFonts w:asciiTheme="minorHAnsi" w:eastAsiaTheme="minorEastAsia" w:hAnsiTheme="minorHAnsi" w:cstheme="minorBidi"/>
+              <w:noProof/>
+            </w:rPr>
+          </w:pPr>
+          <w:hyperlink w:anchor="_Toc88032419" w:history="1">
+            <w:r>
+              <w:rPr>
+                <w:rStyle w:val="Hyperlink"/>
+                <w:noProof/>
+              </w:rPr>
+              <w:t>5.6</w:t>
+            </w:r>
+            <w:r>
+              <w:rPr>
+                <w:rFonts w:asciiTheme="minorHAnsi" w:eastAsiaTheme="minorEastAsia" w:hAnsiTheme="minorHAnsi" w:cstheme="minorBidi"/>
+                <w:noProof/>
+              </w:rPr>
+              <w:tab/>
+            </w:r>
+            <w:r>
+              <w:rPr>
+                <w:rStyle w:val="Hyperlink"/>
+                <w:noProof/>
+              </w:rPr>
+              <w:t>updateGroup</w:t>
+            </w:r>
+            <w:r>
+              <w:rPr>
+                <w:noProof/>
+                <w:webHidden/>
+              </w:rPr>
+              <w:tab/>
+            </w:r>
+            <w:r>
+              <w:rPr>
+                <w:noProof/>
+                <w:webHidden/>
+              </w:rPr>
+              <w:fldChar w:fldCharType="begin"/>
+            </w:r>
+            <w:r>
+              <w:rPr>
+                <w:noProof/>
+                <w:webHidden/>
+              </w:rPr>
+              <w:instrText xml:space="preserve"> PAGEREF _Toc88032419 \h </w:instrText>
+            </w:r>
+            <w:r>
+              <w:rPr>
+                <w:noProof/>
+                <w:webHidden/>
+              </w:rPr>
+            </w:r>
+            <w:r>
+              <w:rPr>
+                <w:noProof/>
+                <w:webHidden/>
+              </w:rPr>
+              <w:fldChar w:fldCharType="separate"/>
+            </w:r>
+            <w:r>
+              <w:rPr>
+                <w:noProof/>
+                <w:webHidden/>
+              </w:rPr>
+              <w:t>15</w:t>
             </w:r>
             <w:r>
               <w:rPr>
@@ -1972,10 +2307,6 @@
       <w:bookmarkEnd w:id="1"/>
       <w:bookmarkEnd w:id="2"/>
     </w:p>
-    <w:p/>
-    <w:p/>
-    <w:p/>
-    <w:p/>
     <w:p/>
     <w:p/>
     <w:p/>
@@ -2289,7 +2620,6 @@
                 <w:szCs w:val="20"/>
               </w:rPr>
             </w:pPr>
-            <w:proofErr w:type="spellStart"/>
             <w:r>
               <w:rPr>
                 <w:color w:val="000000"/>
@@ -2298,7 +2628,6 @@
               </w:rPr>
               <w:t>Anojan</w:t>
             </w:r>
-            <w:proofErr w:type="spellEnd"/>
           </w:p>
         </w:tc>
         <w:tc>
@@ -2448,7 +2777,6 @@
                 <w:szCs w:val="20"/>
               </w:rPr>
             </w:pPr>
-            <w:proofErr w:type="spellStart"/>
             <w:r>
               <w:rPr>
                 <w:color w:val="000000"/>
@@ -2457,7 +2785,6 @@
               </w:rPr>
               <w:t>Anojan</w:t>
             </w:r>
-            <w:proofErr w:type="spellEnd"/>
           </w:p>
         </w:tc>
         <w:tc>
@@ -2689,7 +3016,7 @@
           <w:numId w:val="3"/>
         </w:numPr>
       </w:pPr>
-      <w:bookmarkStart w:id="4" w:name="_Toc87991457"/>
+      <w:bookmarkStart w:id="4" w:name="_Toc88032395"/>
       <w:r>
         <w:lastRenderedPageBreak/>
         <w:t>Einleitung</w:t>
@@ -2704,7 +3031,7 @@
           <w:numId w:val="3"/>
         </w:numPr>
       </w:pPr>
-      <w:bookmarkStart w:id="5" w:name="_Toc87991458"/>
+      <w:bookmarkStart w:id="5" w:name="_Toc88032396"/>
       <w:r>
         <w:t xml:space="preserve">Sinn </w:t>
       </w:r>
@@ -2720,15 +3047,7 @@
       <w:bookmarkStart w:id="6" w:name="_3dy6vkm" w:colFirst="0" w:colLast="0"/>
       <w:bookmarkEnd w:id="6"/>
       <w:r>
-        <w:t xml:space="preserve">Das vorliegende Dokument beschreibt unser Abschlussprojekt im </w:t>
-      </w:r>
-      <w:proofErr w:type="spellStart"/>
-      <w:r>
-        <w:t>üK</w:t>
-      </w:r>
-      <w:proofErr w:type="spellEnd"/>
-      <w:r>
-        <w:t xml:space="preserve"> Modul 223. In diesem Modul geht es, um Multi-User-Applikationen. Wir werden unseren Schwerpunkt auf Spring Boot </w:t>
+        <w:t xml:space="preserve">Das vorliegende Dokument beschreibt unser Abschlussprojekt im üK Modul 223. In diesem Modul geht es, um Multi-User-Applikationen. Wir werden unseren Schwerpunkt auf Spring Boot </w:t>
       </w:r>
       <w:r>
         <w:t xml:space="preserve">in Verbindung mit einer Datenbank </w:t>
@@ -2748,7 +3067,7 @@
       <w:r>
         <w:br w:type="page"/>
       </w:r>
-      <w:bookmarkStart w:id="7" w:name="_Toc87991459"/>
+      <w:bookmarkStart w:id="7" w:name="_Toc88032397"/>
       <w:r>
         <w:lastRenderedPageBreak/>
         <w:t>Aufgabenstellung</w:t>
@@ -2767,7 +3086,7 @@
       <w:pPr>
         <w:pStyle w:val="berschrift2"/>
       </w:pPr>
-      <w:bookmarkStart w:id="8" w:name="_Toc87991460"/>
+      <w:bookmarkStart w:id="8" w:name="_Toc88032398"/>
       <w:r>
         <w:t xml:space="preserve">2.1 </w:t>
       </w:r>
@@ -2874,7 +3193,7 @@
       <w:pPr>
         <w:pStyle w:val="berschrift2"/>
       </w:pPr>
-      <w:bookmarkStart w:id="9" w:name="_Toc87991461"/>
+      <w:bookmarkStart w:id="9" w:name="_Toc88032399"/>
       <w:r>
         <w:t xml:space="preserve">2.2 </w:t>
       </w:r>
@@ -2888,7 +3207,7 @@
         <w:pStyle w:val="berschrift2"/>
         <w:ind w:left="0" w:firstLine="0"/>
       </w:pPr>
-      <w:bookmarkStart w:id="10" w:name="_Toc87991462"/>
+      <w:bookmarkStart w:id="10" w:name="_Toc88032400"/>
       <w:r>
         <w:t>2.</w:t>
       </w:r>
@@ -2913,7 +3232,7 @@
       <w:pPr>
         <w:pStyle w:val="berschrift2"/>
       </w:pPr>
-      <w:bookmarkStart w:id="11" w:name="_Toc87991463"/>
+      <w:bookmarkStart w:id="11" w:name="_Toc88032401"/>
       <w:r>
         <w:t>2.</w:t>
       </w:r>
@@ -2956,7 +3275,7 @@
       <w:pPr>
         <w:pStyle w:val="berschrift2"/>
       </w:pPr>
-      <w:bookmarkStart w:id="12" w:name="_Toc87991464"/>
+      <w:bookmarkStart w:id="12" w:name="_Toc88032402"/>
       <w:r>
         <w:t>2.</w:t>
       </w:r>
@@ -2982,7 +3301,7 @@
       <w:pPr>
         <w:pStyle w:val="berschrift2"/>
       </w:pPr>
-      <w:bookmarkStart w:id="13" w:name="_Toc87991465"/>
+      <w:bookmarkStart w:id="13" w:name="_Toc88032403"/>
       <w:r>
         <w:lastRenderedPageBreak/>
         <w:t>2.</w:t>
@@ -3187,7 +3506,7 @@
         <w:pStyle w:val="berschrift2"/>
       </w:pPr>
       <w:bookmarkStart w:id="15" w:name="_vj82d5zi8bmz" w:colFirst="0" w:colLast="0"/>
-      <w:bookmarkStart w:id="16" w:name="_Toc87991466"/>
+      <w:bookmarkStart w:id="16" w:name="_Toc88032404"/>
       <w:bookmarkEnd w:id="15"/>
       <w:r>
         <w:t xml:space="preserve">3.1 </w:t>
@@ -3248,7 +3567,7 @@
       <w:pPr>
         <w:pStyle w:val="berschrift2"/>
       </w:pPr>
-      <w:bookmarkStart w:id="17" w:name="_Toc87991467"/>
+      <w:bookmarkStart w:id="17" w:name="_Toc88032405"/>
       <w:r>
         <w:t xml:space="preserve">3.2 </w:t>
       </w:r>
@@ -3263,7 +3582,7 @@
       <w:pPr>
         <w:pStyle w:val="berschrift3"/>
       </w:pPr>
-      <w:bookmarkStart w:id="18" w:name="_Toc87991468"/>
+      <w:bookmarkStart w:id="18" w:name="_Toc88032406"/>
       <w:r>
         <w:t>3.2.1 Home-Seite</w:t>
       </w:r>
@@ -3316,7 +3635,7 @@
       <w:pPr>
         <w:pStyle w:val="berschrift3"/>
       </w:pPr>
-      <w:bookmarkStart w:id="19" w:name="_Toc87991469"/>
+      <w:bookmarkStart w:id="19" w:name="_Toc88032407"/>
       <w:r>
         <w:t>3.2.2 Gruppen</w:t>
       </w:r>
@@ -3376,7 +3695,7 @@
           <w:numId w:val="3"/>
         </w:numPr>
       </w:pPr>
-      <w:bookmarkStart w:id="20" w:name="_Toc87991470"/>
+      <w:bookmarkStart w:id="20" w:name="_Toc88032408"/>
       <w:r>
         <w:lastRenderedPageBreak/>
         <w:t>UML</w:t>
@@ -3405,7 +3724,7 @@
         <w:pStyle w:val="berschrift2"/>
       </w:pPr>
       <w:bookmarkStart w:id="21" w:name="_c5lj8ioxsa1" w:colFirst="0" w:colLast="0"/>
-      <w:bookmarkStart w:id="22" w:name="_Toc87991471"/>
+      <w:bookmarkStart w:id="22" w:name="_Toc88032409"/>
       <w:bookmarkEnd w:id="21"/>
       <w:r>
         <w:t xml:space="preserve">4.1 </w:t>
@@ -3477,7 +3796,7 @@
       <w:pPr>
         <w:pStyle w:val="berschrift2"/>
       </w:pPr>
-      <w:bookmarkStart w:id="25" w:name="_Toc87991472"/>
+      <w:bookmarkStart w:id="25" w:name="_Toc88032410"/>
       <w:r>
         <w:lastRenderedPageBreak/>
         <w:t xml:space="preserve">4.2 </w:t>
@@ -3558,7 +3877,7 @@
         <w:ind w:left="0" w:firstLine="0"/>
       </w:pPr>
       <w:bookmarkStart w:id="26" w:name="_ieiybiwv18q6" w:colFirst="0" w:colLast="0"/>
-      <w:bookmarkStart w:id="27" w:name="_Toc87991473"/>
+      <w:bookmarkStart w:id="27" w:name="_Toc88032411"/>
       <w:bookmarkEnd w:id="26"/>
       <w:r>
         <w:lastRenderedPageBreak/>
@@ -3682,8 +4001,8 @@
         <w:tblLook w:val="04A0" w:firstRow="1" w:lastRow="0" w:firstColumn="1" w:lastColumn="0" w:noHBand="0" w:noVBand="1"/>
       </w:tblPr>
       <w:tblGrid>
-        <w:gridCol w:w="2319"/>
-        <w:gridCol w:w="7096"/>
+        <w:gridCol w:w="2321"/>
+        <w:gridCol w:w="7094"/>
       </w:tblGrid>
       <w:tr>
         <w:tc>
@@ -3757,22 +4076,7 @@
                 <w:rFonts w:eastAsia="Times New Roman"/>
                 <w:color w:val="000000"/>
               </w:rPr>
-              <w:t xml:space="preserve">Gruppe </w:t>
-            </w:r>
-            <w:proofErr w:type="gramStart"/>
-            <w:r>
-              <w:rPr>
-                <w:rFonts w:eastAsia="Times New Roman"/>
-                <w:color w:val="000000"/>
-              </w:rPr>
-              <w:t>hinzufügen</w:t>
-            </w:r>
-            <w:r>
-              <w:rPr>
-                <w:rFonts w:eastAsia="Times New Roman"/>
-                <w:color w:val="000000"/>
-              </w:rPr>
-              <w:t> </w:t>
+              <w:t>Gruppe hinzufügen</w:t>
             </w:r>
             <w:r>
               <w:rPr>
@@ -3781,7 +4085,6 @@
               </w:rPr>
               <w:t xml:space="preserve"> (</w:t>
             </w:r>
-            <w:proofErr w:type="gramEnd"/>
             <w:r>
               <w:rPr>
                 <w:rFonts w:eastAsia="Times New Roman"/>
@@ -3955,7 +4258,7 @@
                 <w:rFonts w:eastAsia="Times New Roman"/>
                 <w:color w:val="000000"/>
               </w:rPr>
-              <w:t>Das System erstellt ein neues Kundenkonto. </w:t>
+              <w:t>Kunde erstellt eine neue Gruppe</w:t>
             </w:r>
           </w:p>
         </w:tc>
@@ -4030,7 +4333,14 @@
                 <w:rFonts w:eastAsia="Times New Roman"/>
                 <w:color w:val="000000"/>
               </w:rPr>
-              <w:t>Keine </w:t>
+              <w:t>Kunde sollte gemäss dem JSON-File die Daten eingeben</w:t>
+            </w:r>
+            <w:r>
+              <w:rPr>
+                <w:rFonts w:eastAsia="Times New Roman"/>
+                <w:color w:val="000000"/>
+              </w:rPr>
+              <w:t> </w:t>
             </w:r>
           </w:p>
         </w:tc>
@@ -4105,7 +4415,14 @@
                 <w:rFonts w:eastAsia="Times New Roman"/>
                 <w:color w:val="000000"/>
               </w:rPr>
-              <w:t>Kunde </w:t>
+              <w:t>User</w:t>
+            </w:r>
+            <w:r>
+              <w:rPr>
+                <w:rFonts w:eastAsia="Times New Roman"/>
+                <w:color w:val="000000"/>
+              </w:rPr>
+              <w:t> </w:t>
             </w:r>
           </w:p>
         </w:tc>
@@ -4269,7 +4586,41 @@
               <w:rPr>
                 <w:rFonts w:eastAsia="Times New Roman"/>
               </w:rPr>
-              <w:t>Der Use Cases startet, wenn der Kunde „neues Kundenkonto erstellen“ anwählt </w:t>
+              <w:t xml:space="preserve">Der Use Case startet, wenn der </w:t>
+            </w:r>
+            <w:r>
+              <w:rPr>
+                <w:rFonts w:eastAsia="Times New Roman"/>
+              </w:rPr>
+              <w:t xml:space="preserve">User einen Post-Request auf den </w:t>
+            </w:r>
+            <w:proofErr w:type="spellStart"/>
+            <w:r>
+              <w:rPr>
+                <w:rFonts w:eastAsia="Times New Roman"/>
+              </w:rPr>
+              <w:t>Endpoint</w:t>
+            </w:r>
+            <w:proofErr w:type="spellEnd"/>
+            <w:r>
+              <w:rPr>
+                <w:rFonts w:eastAsia="Times New Roman"/>
+              </w:rPr>
+              <w:t xml:space="preserve"> «</w:t>
+            </w:r>
+            <w:proofErr w:type="spellStart"/>
+            <w:r>
+              <w:rPr>
+                <w:rFonts w:eastAsia="Times New Roman"/>
+              </w:rPr>
+              <w:t>postMethod</w:t>
+            </w:r>
+            <w:proofErr w:type="spellEnd"/>
+            <w:r>
+              <w:rPr>
+                <w:rFonts w:eastAsia="Times New Roman"/>
+              </w:rPr>
+              <w:t>» schickt, um eine neue Gruppe zu erstellen</w:t>
             </w:r>
           </w:p>
           <w:p>
@@ -4298,7 +4649,19 @@
               <w:rPr>
                 <w:rFonts w:eastAsia="Times New Roman"/>
               </w:rPr>
-              <w:t>die Kundenangaben nicht korrekt sind </w:t>
+              <w:t xml:space="preserve">die </w:t>
+            </w:r>
+            <w:r>
+              <w:rPr>
+                <w:rFonts w:eastAsia="Times New Roman"/>
+              </w:rPr>
+              <w:t>Angaben</w:t>
+            </w:r>
+            <w:r>
+              <w:rPr>
+                <w:rFonts w:eastAsia="Times New Roman"/>
+              </w:rPr>
+              <w:t xml:space="preserve"> nicht korrekt sind </w:t>
             </w:r>
           </w:p>
           <w:p>
@@ -4320,21 +4683,7 @@
               <w:rPr>
                 <w:rFonts w:eastAsia="Times New Roman"/>
               </w:rPr>
-              <w:t>Das System fragt den Kunden erneut um Eingabe von </w:t>
-            </w:r>
-            <w:proofErr w:type="gramStart"/>
-            <w:r>
-              <w:rPr>
-                <w:rFonts w:eastAsia="Times New Roman"/>
-              </w:rPr>
-              <w:t>Email</w:t>
-            </w:r>
-            <w:proofErr w:type="gramEnd"/>
-            <w:r>
-              <w:rPr>
-                <w:rFonts w:eastAsia="Times New Roman"/>
-              </w:rPr>
-              <w:t>-Adresse, Passwort und Bestätigung Passwort </w:t>
+              <w:t>Wird das System eine «500 Internal Server Error» ausgeben</w:t>
             </w:r>
           </w:p>
           <w:p>
@@ -4356,7 +4705,7 @@
               <w:rPr>
                 <w:rFonts w:eastAsia="Times New Roman"/>
               </w:rPr>
-              <w:t>Das System prüft die Kundeneingaben </w:t>
+              <w:t>Man gibt noch mal all mit den korrekten Angaben eingeben</w:t>
             </w:r>
           </w:p>
           <w:p>
@@ -4378,7 +4727,41 @@
               <w:rPr>
                 <w:rFonts w:eastAsia="Times New Roman"/>
               </w:rPr>
-              <w:t>Das System eröffnet ein neues Kundenkonto </w:t>
+              <w:t xml:space="preserve">Das System </w:t>
+            </w:r>
+            <w:r>
+              <w:rPr>
+                <w:rFonts w:eastAsia="Times New Roman"/>
+              </w:rPr>
+              <w:t>überprüft diese Eingaben</w:t>
+            </w:r>
+          </w:p>
+          <w:p>
+            <w:pPr>
+              <w:numPr>
+                <w:ilvl w:val="0"/>
+                <w:numId w:val="11"/>
+              </w:numPr>
+              <w:spacing w:after="0"/>
+              <w:ind w:firstLine="0"/>
+              <w:jc w:val="left"/>
+              <w:textAlignment w:val="baseline"/>
+              <w:rPr>
+                <w:rFonts w:eastAsia="Times New Roman"/>
+                <w:color w:val="000000"/>
+              </w:rPr>
+            </w:pPr>
+            <w:r>
+              <w:rPr>
+                <w:rFonts w:eastAsia="Times New Roman"/>
+              </w:rPr>
+              <w:t>Die Gruppe wird in der Datenbank erstellt.</w:t>
+            </w:r>
+            <w:r>
+              <w:rPr>
+                <w:rFonts w:eastAsia="Times New Roman"/>
+              </w:rPr>
+              <w:t> </w:t>
             </w:r>
           </w:p>
         </w:tc>
@@ -4453,7 +4836,7 @@
                 <w:rFonts w:eastAsia="Times New Roman"/>
                 <w:color w:val="000000"/>
               </w:rPr>
-              <w:t>Ein neues Kundenkonto wurde eröffnet. </w:t>
+              <w:t>Eine neue Gruppe wird erstellt</w:t>
             </w:r>
           </w:p>
         </w:tc>
@@ -4528,27 +4911,16 @@
               <w:spacing w:after="0"/>
               <w:textAlignment w:val="baseline"/>
               <w:rPr>
-                <w:rFonts w:ascii="Segoe UI" w:eastAsia="Times New Roman" w:hAnsi="Segoe UI" w:cs="Segoe UI"/>
-                <w:color w:val="000000"/>
-                <w:sz w:val="18"/>
-                <w:szCs w:val="18"/>
+                <w:rFonts w:eastAsia="Times New Roman"/>
+                <w:color w:val="000000"/>
               </w:rPr>
             </w:pPr>
-            <w:proofErr w:type="spellStart"/>
-            <w:r>
-              <w:rPr>
-                <w:rFonts w:eastAsia="Times New Roman"/>
-                <w:color w:val="000000"/>
-              </w:rPr>
-              <w:t>UngültigeEmailAdresse</w:t>
-            </w:r>
-            <w:proofErr w:type="spellEnd"/>
-            <w:r>
-              <w:rPr>
-                <w:rFonts w:eastAsia="Times New Roman"/>
-                <w:color w:val="000000"/>
-              </w:rPr>
-              <w:t> </w:t>
+            <w:r>
+              <w:rPr>
+                <w:rFonts w:eastAsia="Times New Roman"/>
+                <w:color w:val="000000"/>
+              </w:rPr>
+              <w:t>Doppelter Gruppenname</w:t>
             </w:r>
           </w:p>
           <w:p>
@@ -4556,27 +4928,16 @@
               <w:spacing w:after="0"/>
               <w:textAlignment w:val="baseline"/>
               <w:rPr>
-                <w:rFonts w:ascii="Segoe UI" w:eastAsia="Times New Roman" w:hAnsi="Segoe UI" w:cs="Segoe UI"/>
-                <w:color w:val="000000"/>
-                <w:sz w:val="18"/>
-                <w:szCs w:val="18"/>
+                <w:rFonts w:eastAsia="Times New Roman"/>
+                <w:color w:val="000000"/>
               </w:rPr>
             </w:pPr>
-            <w:proofErr w:type="spellStart"/>
-            <w:r>
-              <w:rPr>
-                <w:rFonts w:eastAsia="Times New Roman"/>
-                <w:color w:val="000000"/>
-              </w:rPr>
-              <w:t>UngültigesPasswort</w:t>
-            </w:r>
-            <w:proofErr w:type="spellEnd"/>
-            <w:r>
-              <w:rPr>
-                <w:rFonts w:eastAsia="Times New Roman"/>
-                <w:color w:val="000000"/>
-              </w:rPr>
-              <w:t> </w:t>
+            <w:r>
+              <w:rPr>
+                <w:rFonts w:eastAsia="Times New Roman"/>
+                <w:color w:val="000000"/>
+              </w:rPr>
+              <w:t>Ungültiger UUID</w:t>
             </w:r>
           </w:p>
         </w:tc>
@@ -4589,9 +4950,16 @@
         </w:rPr>
       </w:pPr>
     </w:p>
+    <w:p>
+      <w:pPr>
+        <w:rPr>
+          <w:noProof/>
+        </w:rPr>
+      </w:pPr>
+    </w:p>
     <w:tbl>
       <w:tblPr>
-        <w:tblW w:w="0" w:type="dxa"/>
+        <w:tblW w:w="9415" w:type="dxa"/>
         <w:tblInd w:w="-75" w:type="dxa"/>
         <w:tblBorders>
           <w:top w:val="outset" w:sz="6" w:space="0" w:color="auto"/>
@@ -4612,7 +4980,7 @@
       <w:tr>
         <w:tc>
           <w:tcPr>
-            <w:tcW w:w="2340" w:type="dxa"/>
+            <w:tcW w:w="2320" w:type="dxa"/>
             <w:tcBorders>
               <w:top w:val="single" w:sz="6" w:space="0" w:color="auto"/>
               <w:left w:val="single" w:sz="6" w:space="0" w:color="auto"/>
@@ -4654,7 +5022,7 @@
         </w:tc>
         <w:tc>
           <w:tcPr>
-            <w:tcW w:w="7740" w:type="dxa"/>
+            <w:tcW w:w="7095" w:type="dxa"/>
             <w:tcBorders>
               <w:top w:val="single" w:sz="6" w:space="0" w:color="auto"/>
               <w:left w:val="nil"/>
@@ -4704,7 +5072,7 @@
       <w:tr>
         <w:tc>
           <w:tcPr>
-            <w:tcW w:w="2340" w:type="dxa"/>
+            <w:tcW w:w="2320" w:type="dxa"/>
             <w:tcBorders>
               <w:top w:val="nil"/>
               <w:left w:val="single" w:sz="6" w:space="0" w:color="auto"/>
@@ -4745,7 +5113,7 @@
         </w:tc>
         <w:tc>
           <w:tcPr>
-            <w:tcW w:w="7740" w:type="dxa"/>
+            <w:tcW w:w="7095" w:type="dxa"/>
             <w:tcBorders>
               <w:top w:val="nil"/>
               <w:left w:val="nil"/>
@@ -4781,7 +5149,7 @@
       <w:tr>
         <w:tc>
           <w:tcPr>
-            <w:tcW w:w="2340" w:type="dxa"/>
+            <w:tcW w:w="2320" w:type="dxa"/>
             <w:tcBorders>
               <w:top w:val="nil"/>
               <w:left w:val="single" w:sz="6" w:space="0" w:color="auto"/>
@@ -4822,7 +5190,7 @@
         </w:tc>
         <w:tc>
           <w:tcPr>
-            <w:tcW w:w="7740" w:type="dxa"/>
+            <w:tcW w:w="7095" w:type="dxa"/>
             <w:tcBorders>
               <w:top w:val="nil"/>
               <w:left w:val="nil"/>
@@ -4848,7 +5216,7 @@
                 <w:rFonts w:eastAsia="Times New Roman"/>
                 <w:color w:val="000000"/>
               </w:rPr>
-              <w:t>Das System erstellt ein neues Kundenkonto. </w:t>
+              <w:t>Kunde ändert Informationen der Gruppe</w:t>
             </w:r>
           </w:p>
         </w:tc>
@@ -4856,7 +5224,7 @@
       <w:tr>
         <w:tc>
           <w:tcPr>
-            <w:tcW w:w="2340" w:type="dxa"/>
+            <w:tcW w:w="2320" w:type="dxa"/>
             <w:tcBorders>
               <w:top w:val="nil"/>
               <w:left w:val="single" w:sz="6" w:space="0" w:color="auto"/>
@@ -4897,7 +5265,7 @@
         </w:tc>
         <w:tc>
           <w:tcPr>
-            <w:tcW w:w="7740" w:type="dxa"/>
+            <w:tcW w:w="7095" w:type="dxa"/>
             <w:tcBorders>
               <w:top w:val="nil"/>
               <w:left w:val="nil"/>
@@ -4923,7 +5291,14 @@
                 <w:rFonts w:eastAsia="Times New Roman"/>
                 <w:color w:val="000000"/>
               </w:rPr>
-              <w:t>Keine </w:t>
+              <w:t>Kunde sollte gemäss dem JSON-File die Daten eingeben</w:t>
+            </w:r>
+            <w:r>
+              <w:rPr>
+                <w:rFonts w:eastAsia="Times New Roman"/>
+                <w:color w:val="000000"/>
+              </w:rPr>
+              <w:t> </w:t>
             </w:r>
           </w:p>
         </w:tc>
@@ -4931,7 +5306,7 @@
       <w:tr>
         <w:tc>
           <w:tcPr>
-            <w:tcW w:w="2340" w:type="dxa"/>
+            <w:tcW w:w="2320" w:type="dxa"/>
             <w:tcBorders>
               <w:top w:val="nil"/>
               <w:left w:val="single" w:sz="6" w:space="0" w:color="auto"/>
@@ -4972,7 +5347,7 @@
         </w:tc>
         <w:tc>
           <w:tcPr>
-            <w:tcW w:w="7740" w:type="dxa"/>
+            <w:tcW w:w="7095" w:type="dxa"/>
             <w:tcBorders>
               <w:top w:val="nil"/>
               <w:left w:val="nil"/>
@@ -5006,7 +5381,7 @@
       <w:tr>
         <w:tc>
           <w:tcPr>
-            <w:tcW w:w="2340" w:type="dxa"/>
+            <w:tcW w:w="2320" w:type="dxa"/>
             <w:tcBorders>
               <w:top w:val="nil"/>
               <w:left w:val="single" w:sz="6" w:space="0" w:color="auto"/>
@@ -5067,7 +5442,7 @@
         </w:tc>
         <w:tc>
           <w:tcPr>
-            <w:tcW w:w="7740" w:type="dxa"/>
+            <w:tcW w:w="7095" w:type="dxa"/>
             <w:tcBorders>
               <w:top w:val="nil"/>
               <w:left w:val="nil"/>
@@ -5104,7 +5479,7 @@
         </w:trPr>
         <w:tc>
           <w:tcPr>
-            <w:tcW w:w="10080" w:type="dxa"/>
+            <w:tcW w:w="9415" w:type="dxa"/>
             <w:gridSpan w:val="2"/>
             <w:tcBorders>
               <w:top w:val="nil"/>
@@ -5162,7 +5537,39 @@
               <w:rPr>
                 <w:rFonts w:eastAsia="Times New Roman"/>
               </w:rPr>
-              <w:t>Der Use Cases startet, wenn der Kunde „neues Kundenkonto erstellen“ anwählt </w:t>
+              <w:t xml:space="preserve">Der Use Case startet, wenn der </w:t>
+            </w:r>
+            <w:r>
+              <w:rPr>
+                <w:rFonts w:eastAsia="Times New Roman"/>
+              </w:rPr>
+              <w:t>User einen Put-Request</w:t>
+            </w:r>
+            <w:r>
+              <w:rPr>
+                <w:rFonts w:eastAsia="Times New Roman"/>
+              </w:rPr>
+              <w:t xml:space="preserve"> </w:t>
+            </w:r>
+            <w:r>
+              <w:rPr>
+                <w:rFonts w:eastAsia="Times New Roman"/>
+              </w:rPr>
+              <w:t>auf «</w:t>
+            </w:r>
+            <w:proofErr w:type="spellStart"/>
+            <w:r>
+              <w:rPr>
+                <w:rFonts w:eastAsia="Times New Roman"/>
+              </w:rPr>
+              <w:t>updateGroup</w:t>
+            </w:r>
+            <w:proofErr w:type="spellEnd"/>
+            <w:r>
+              <w:rPr>
+                <w:rFonts w:eastAsia="Times New Roman"/>
+              </w:rPr>
+              <w:t>» schickt, um die Informationen zu ändern</w:t>
             </w:r>
           </w:p>
           <w:p>
@@ -5191,7 +5598,19 @@
               <w:rPr>
                 <w:rFonts w:eastAsia="Times New Roman"/>
               </w:rPr>
-              <w:t>die Kundenangaben nicht korrekt sind </w:t>
+              <w:t xml:space="preserve">die </w:t>
+            </w:r>
+            <w:r>
+              <w:rPr>
+                <w:rFonts w:eastAsia="Times New Roman"/>
+              </w:rPr>
+              <w:t>Angaben</w:t>
+            </w:r>
+            <w:r>
+              <w:rPr>
+                <w:rFonts w:eastAsia="Times New Roman"/>
+              </w:rPr>
+              <w:t xml:space="preserve"> nicht korrekt sind </w:t>
             </w:r>
           </w:p>
           <w:p>
@@ -5213,21 +5632,19 @@
               <w:rPr>
                 <w:rFonts w:eastAsia="Times New Roman"/>
               </w:rPr>
-              <w:t>Das System fragt den Kunden erneut um Eingabe von </w:t>
-            </w:r>
-            <w:proofErr w:type="gramStart"/>
-            <w:r>
-              <w:rPr>
-                <w:rFonts w:eastAsia="Times New Roman"/>
-              </w:rPr>
-              <w:t>Email</w:t>
-            </w:r>
-            <w:proofErr w:type="gramEnd"/>
-            <w:r>
-              <w:rPr>
-                <w:rFonts w:eastAsia="Times New Roman"/>
-              </w:rPr>
-              <w:t>-Adresse, Passwort und Bestätigung Passwort </w:t>
+              <w:t>Wird das System eine «500 Internal Server Erro</w:t>
+            </w:r>
+            <w:r>
+              <w:rPr>
+                <w:rFonts w:eastAsia="Times New Roman"/>
+              </w:rPr>
+              <w:t>r</w:t>
+            </w:r>
+            <w:r>
+              <w:rPr>
+                <w:rFonts w:eastAsia="Times New Roman"/>
+              </w:rPr>
+              <w:t>» ausgeben</w:t>
             </w:r>
           </w:p>
           <w:p>
@@ -5249,7 +5666,13 @@
               <w:rPr>
                 <w:rFonts w:eastAsia="Times New Roman"/>
               </w:rPr>
-              <w:t>Das System prüft die Kundeneingaben </w:t>
+              <w:t>Kunde muss die Angaben ändern</w:t>
+            </w:r>
+            <w:r>
+              <w:rPr>
+                <w:rFonts w:eastAsia="Times New Roman"/>
+              </w:rPr>
+              <w:t> </w:t>
             </w:r>
           </w:p>
           <w:p>
@@ -5271,7 +5694,36 @@
               <w:rPr>
                 <w:rFonts w:eastAsia="Times New Roman"/>
               </w:rPr>
-              <w:t>Das System eröffnet ein neues Kundenkonto </w:t>
+              <w:t xml:space="preserve">Das System </w:t>
+            </w:r>
+            <w:r>
+              <w:rPr>
+                <w:rFonts w:eastAsia="Times New Roman"/>
+              </w:rPr>
+              <w:t>überprüft diese Angaben</w:t>
+            </w:r>
+          </w:p>
+          <w:p>
+            <w:pPr>
+              <w:numPr>
+                <w:ilvl w:val="0"/>
+                <w:numId w:val="16"/>
+              </w:numPr>
+              <w:spacing w:after="0"/>
+              <w:ind w:firstLine="0"/>
+              <w:jc w:val="left"/>
+              <w:textAlignment w:val="baseline"/>
+              <w:rPr>
+                <w:rFonts w:eastAsia="Times New Roman"/>
+                <w:color w:val="000000"/>
+              </w:rPr>
+            </w:pPr>
+            <w:r>
+              <w:rPr>
+                <w:rFonts w:eastAsia="Times New Roman"/>
+                <w:color w:val="000000"/>
+              </w:rPr>
+              <w:t>Die Daten wurden geändert</w:t>
             </w:r>
           </w:p>
         </w:tc>
@@ -5279,7 +5731,7 @@
       <w:tr>
         <w:tc>
           <w:tcPr>
-            <w:tcW w:w="2340" w:type="dxa"/>
+            <w:tcW w:w="2320" w:type="dxa"/>
             <w:tcBorders>
               <w:top w:val="nil"/>
               <w:left w:val="single" w:sz="6" w:space="0" w:color="auto"/>
@@ -5320,7 +5772,7 @@
         </w:tc>
         <w:tc>
           <w:tcPr>
-            <w:tcW w:w="7740" w:type="dxa"/>
+            <w:tcW w:w="7095" w:type="dxa"/>
             <w:tcBorders>
               <w:top w:val="nil"/>
               <w:left w:val="nil"/>
@@ -5346,7 +5798,7 @@
                 <w:rFonts w:eastAsia="Times New Roman"/>
                 <w:color w:val="000000"/>
               </w:rPr>
-              <w:t>Ein neues Kundenkonto wurde eröffnet. </w:t>
+              <w:t>Die Daten der Gruppe wurden geändert</w:t>
             </w:r>
           </w:p>
         </w:tc>
@@ -5357,7 +5809,7 @@
         </w:trPr>
         <w:tc>
           <w:tcPr>
-            <w:tcW w:w="10080" w:type="dxa"/>
+            <w:tcW w:w="9415" w:type="dxa"/>
             <w:gridSpan w:val="2"/>
             <w:tcBorders>
               <w:top w:val="nil"/>
@@ -5427,21 +5879,12 @@
                 <w:szCs w:val="18"/>
               </w:rPr>
             </w:pPr>
-            <w:proofErr w:type="spellStart"/>
-            <w:r>
-              <w:rPr>
-                <w:rFonts w:eastAsia="Times New Roman"/>
-                <w:color w:val="000000"/>
-              </w:rPr>
-              <w:t>UngültigeEmailAdresse</w:t>
-            </w:r>
-            <w:proofErr w:type="spellEnd"/>
-            <w:r>
-              <w:rPr>
-                <w:rFonts w:eastAsia="Times New Roman"/>
-                <w:color w:val="000000"/>
-              </w:rPr>
-              <w:t> </w:t>
+            <w:r>
+              <w:rPr>
+                <w:rFonts w:eastAsia="Times New Roman"/>
+                <w:color w:val="000000"/>
+              </w:rPr>
+              <w:t>Es gibt keine Gruppe mit der angegeben UUID</w:t>
             </w:r>
           </w:p>
           <w:p>
@@ -5449,27 +5892,16 @@
               <w:spacing w:after="0"/>
               <w:textAlignment w:val="baseline"/>
               <w:rPr>
-                <w:rFonts w:ascii="Segoe UI" w:eastAsia="Times New Roman" w:hAnsi="Segoe UI" w:cs="Segoe UI"/>
-                <w:color w:val="000000"/>
-                <w:sz w:val="18"/>
-                <w:szCs w:val="18"/>
+                <w:rFonts w:eastAsia="Times New Roman"/>
+                <w:color w:val="000000"/>
               </w:rPr>
             </w:pPr>
-            <w:proofErr w:type="spellStart"/>
-            <w:r>
-              <w:rPr>
-                <w:rFonts w:eastAsia="Times New Roman"/>
-                <w:color w:val="000000"/>
-              </w:rPr>
-              <w:t>UngültigesPasswort</w:t>
-            </w:r>
-            <w:proofErr w:type="spellEnd"/>
-            <w:r>
-              <w:rPr>
-                <w:rFonts w:eastAsia="Times New Roman"/>
-                <w:color w:val="000000"/>
-              </w:rPr>
-              <w:t> </w:t>
+            <w:r>
+              <w:rPr>
+                <w:rFonts w:eastAsia="Times New Roman"/>
+                <w:color w:val="000000"/>
+              </w:rPr>
+              <w:t>Gruppenname existiert schon</w:t>
             </w:r>
           </w:p>
         </w:tc>
@@ -5496,7 +5928,6 @@
         </w:rPr>
       </w:pPr>
     </w:p>
-    <w:p/>
     <w:p/>
     <w:p/>
     <w:p/>
@@ -5514,7 +5945,7 @@
         <w:lastRenderedPageBreak/>
         <w:t xml:space="preserve"> </w:t>
       </w:r>
-      <w:bookmarkStart w:id="29" w:name="_Toc87991474"/>
+      <w:bookmarkStart w:id="29" w:name="_Toc88032412"/>
       <w:r>
         <w:t>Sequenz-Diagramm</w:t>
       </w:r>
@@ -5534,7 +5965,7 @@
           <w:numId w:val="6"/>
         </w:numPr>
       </w:pPr>
-      <w:bookmarkStart w:id="30" w:name="_Toc87991475"/>
+      <w:bookmarkStart w:id="30" w:name="_Toc88032413"/>
       <w:r>
         <w:lastRenderedPageBreak/>
         <w:t>Endpoints</w:t>
@@ -5551,7 +5982,7 @@
         <w:pStyle w:val="berschrift2"/>
         <w:ind w:left="0" w:firstLine="0"/>
       </w:pPr>
-      <w:bookmarkStart w:id="31" w:name="_Toc87991476"/>
+      <w:bookmarkStart w:id="31" w:name="_Toc88032414"/>
       <w:r>
         <w:t xml:space="preserve">5.1 </w:t>
       </w:r>
@@ -5566,17 +5997,18 @@
       <w:r>
         <w:t xml:space="preserve">Findet alle Gruppen, die es gibt und gibt </w:t>
       </w:r>
-      <w:proofErr w:type="gramStart"/>
-      <w:r>
-        <w:t>ihre Attributen</w:t>
-      </w:r>
-      <w:proofErr w:type="gramEnd"/>
+      <w:r>
+        <w:t>ihren Attributen</w:t>
+      </w:r>
       <w:r>
         <w:t xml:space="preserve"> aus. Im Postman sieht das so aus.</w:t>
       </w:r>
     </w:p>
     <w:p>
       <w:r>
+        <w:rPr>
+          <w:noProof/>
+        </w:rPr>
         <w:drawing>
           <wp:inline distT="0" distB="0" distL="0" distR="0" wp14:anchorId="0EA99B42" wp14:editId="5A702E22">
             <wp:extent cx="4060359" cy="2266950"/>
@@ -5619,30 +6051,36 @@
       <w:pPr>
         <w:pStyle w:val="berschrift2"/>
       </w:pPr>
-      <w:r>
-        <w:t xml:space="preserve">5.2 </w:t>
+      <w:bookmarkStart w:id="32" w:name="_Toc88032415"/>
+      <w:r>
+        <w:t>5.2</w:t>
+      </w:r>
+      <w:r>
+        <w:t xml:space="preserve"> </w:t>
       </w:r>
       <w:proofErr w:type="spellStart"/>
       <w:r>
         <w:t>findById</w:t>
       </w:r>
+      <w:bookmarkEnd w:id="32"/>
       <w:proofErr w:type="spellEnd"/>
     </w:p>
     <w:p>
       <w:r>
         <w:t xml:space="preserve">Findet die gesuchte Gruppe anhand ihrer ID und gibt </w:t>
       </w:r>
-      <w:proofErr w:type="gramStart"/>
-      <w:r>
-        <w:t>ihre Attributen</w:t>
-      </w:r>
-      <w:proofErr w:type="gramEnd"/>
+      <w:r>
+        <w:t>ihren Attributen</w:t>
+      </w:r>
       <w:r>
         <w:t xml:space="preserve"> aus. Im Postman sieht das so aus.</w:t>
       </w:r>
     </w:p>
     <w:p>
       <w:r>
+        <w:rPr>
+          <w:noProof/>
+        </w:rPr>
         <w:drawing>
           <wp:inline distT="0" distB="0" distL="0" distR="0" wp14:anchorId="2A34B7F5" wp14:editId="1284A45D">
             <wp:extent cx="4076700" cy="1118672"/>
@@ -5690,14 +6128,19 @@
       <w:pPr>
         <w:pStyle w:val="berschrift2"/>
       </w:pPr>
+      <w:bookmarkStart w:id="33" w:name="_Toc88032416"/>
       <w:r>
         <w:lastRenderedPageBreak/>
-        <w:t xml:space="preserve">5.3 </w:t>
+        <w:t>5.3</w:t>
+      </w:r>
+      <w:r>
+        <w:t xml:space="preserve"> </w:t>
       </w:r>
       <w:proofErr w:type="spellStart"/>
       <w:r>
         <w:t>getAllUsersOfGroup</w:t>
       </w:r>
+      <w:bookmarkEnd w:id="33"/>
       <w:proofErr w:type="spellEnd"/>
     </w:p>
     <w:p>
@@ -5723,6 +6166,9 @@
     </w:p>
     <w:p>
       <w:r>
+        <w:rPr>
+          <w:noProof/>
+        </w:rPr>
         <w:drawing>
           <wp:inline distT="0" distB="0" distL="0" distR="0" wp14:anchorId="08D6ECFD" wp14:editId="384E6886">
             <wp:extent cx="5125165" cy="3629532"/>
@@ -5769,10 +6215,15 @@
           <w:numId w:val="6"/>
         </w:numPr>
       </w:pPr>
+      <w:r>
+        <w:t xml:space="preserve"> </w:t>
+      </w:r>
+      <w:bookmarkStart w:id="34" w:name="_Toc88032417"/>
       <w:proofErr w:type="spellStart"/>
       <w:r>
         <w:t>delete</w:t>
       </w:r>
+      <w:bookmarkEnd w:id="34"/>
       <w:proofErr w:type="spellEnd"/>
     </w:p>
     <w:p>
@@ -5782,6 +6233,9 @@
     </w:p>
     <w:p>
       <w:r>
+        <w:rPr>
+          <w:noProof/>
+        </w:rPr>
         <w:drawing>
           <wp:inline distT="0" distB="0" distL="0" distR="0" wp14:anchorId="0B69BDDC" wp14:editId="72A563C1">
             <wp:extent cx="3381847" cy="1905266"/>
@@ -5823,11 +6277,9 @@
       <w:r>
         <w:t xml:space="preserve">Wenn man versucht eine ID </w:t>
       </w:r>
-      <w:proofErr w:type="gramStart"/>
-      <w:r>
-        <w:t>einzugeben</w:t>
-      </w:r>
-      <w:proofErr w:type="gramEnd"/>
+      <w:r>
+        <w:t>einzugeben,</w:t>
+      </w:r>
       <w:r>
         <w:t xml:space="preserve"> die es nicht gibt, dann wirft das Programm eine </w:t>
       </w:r>
@@ -5849,10 +6301,12 @@
         <w:lastRenderedPageBreak/>
         <w:t xml:space="preserve"> </w:t>
       </w:r>
+      <w:bookmarkStart w:id="35" w:name="_Toc88032418"/>
       <w:proofErr w:type="spellStart"/>
       <w:r>
         <w:t>postMethod</w:t>
       </w:r>
+      <w:bookmarkEnd w:id="35"/>
       <w:proofErr w:type="spellEnd"/>
     </w:p>
     <w:p>
@@ -5862,6 +6316,9 @@
     </w:p>
     <w:p>
       <w:r>
+        <w:rPr>
+          <w:noProof/>
+        </w:rPr>
         <w:drawing>
           <wp:inline distT="0" distB="0" distL="0" distR="0" wp14:anchorId="1D06131A" wp14:editId="0D179248">
             <wp:extent cx="3648584" cy="990738"/>
@@ -5908,27 +6365,33 @@
           <w:numId w:val="6"/>
         </w:numPr>
       </w:pPr>
+      <w:r>
+        <w:t xml:space="preserve"> </w:t>
+      </w:r>
+      <w:bookmarkStart w:id="36" w:name="_Toc88032419"/>
       <w:proofErr w:type="spellStart"/>
       <w:r>
         <w:t>updateGroup</w:t>
       </w:r>
+      <w:bookmarkEnd w:id="36"/>
       <w:proofErr w:type="spellEnd"/>
     </w:p>
     <w:p>
       <w:r>
         <w:t xml:space="preserve">Findet die gesuchte Gruppe per ID, dann kann man </w:t>
       </w:r>
-      <w:proofErr w:type="gramStart"/>
-      <w:r>
-        <w:t>die Attributen</w:t>
-      </w:r>
-      <w:proofErr w:type="gramEnd"/>
+      <w:r>
+        <w:t>den Attributen</w:t>
+      </w:r>
       <w:r>
         <w:t xml:space="preserve"> der Gruppe verändern. Im Postman sieht das so aus.</w:t>
       </w:r>
     </w:p>
     <w:p>
       <w:r>
+        <w:rPr>
+          <w:noProof/>
+        </w:rPr>
         <w:drawing>
           <wp:inline distT="0" distB="0" distL="0" distR="0" wp14:anchorId="3642626A" wp14:editId="2BC6427E">
             <wp:extent cx="3620005" cy="952633"/>
@@ -6762,7 +7225,6 @@
         <w:szCs w:val="20"/>
       </w:rPr>
     </w:pPr>
-    <w:proofErr w:type="spellStart"/>
     <w:r>
       <w:rPr>
         <w:b/>
@@ -6770,17 +7232,7 @@
         <w:sz w:val="20"/>
         <w:szCs w:val="20"/>
       </w:rPr>
-      <w:t>üK</w:t>
-    </w:r>
-    <w:proofErr w:type="spellEnd"/>
-    <w:r>
-      <w:rPr>
-        <w:b/>
-        <w:color w:val="000000"/>
-        <w:sz w:val="20"/>
-        <w:szCs w:val="20"/>
-      </w:rPr>
-      <w:t xml:space="preserve"> 223</w:t>
+      <w:t>üK 223</w:t>
     </w:r>
   </w:p>
   <w:p>

</xml_diff>

<commit_message>
Changed Use Cases and updated Documentation
</commit_message>
<xml_diff>
--- a/documentation/Dokumentation Gruppe 4.docx
+++ b/documentation/Dokumentation Gruppe 4.docx
@@ -350,7 +350,7 @@
       <w:r>
         <w:fldChar w:fldCharType="separate"/>
       </w:r>
-      <w:hyperlink w:anchor="_Toc88041927" w:history="1">
+      <w:hyperlink w:anchor="_Toc88050527" w:history="1">
         <w:r>
           <w:rPr>
             <w:rStyle w:val="Hyperlink"/>
@@ -373,7 +373,7 @@
           <w:rPr>
             <w:webHidden/>
           </w:rPr>
-          <w:instrText xml:space="preserve"> PAGEREF _Toc88041927 \h </w:instrText>
+          <w:instrText xml:space="preserve"> PAGEREF _Toc88050527 \h </w:instrText>
         </w:r>
         <w:r>
           <w:rPr>
@@ -408,7 +408,7 @@
           <w:sz w:val="22"/>
         </w:rPr>
       </w:pPr>
-      <w:hyperlink w:anchor="_Toc88041928" w:history="1">
+      <w:hyperlink w:anchor="_Toc88050528" w:history="1">
         <w:r>
           <w:rPr>
             <w:rStyle w:val="Hyperlink"/>
@@ -431,7 +431,7 @@
           <w:rPr>
             <w:webHidden/>
           </w:rPr>
-          <w:instrText xml:space="preserve"> PAGEREF _Toc88041928 \h </w:instrText>
+          <w:instrText xml:space="preserve"> PAGEREF _Toc88050528 \h </w:instrText>
         </w:r>
         <w:r>
           <w:rPr>
@@ -466,7 +466,7 @@
           <w:sz w:val="22"/>
         </w:rPr>
       </w:pPr>
-      <w:hyperlink w:anchor="_Toc88041929" w:history="1">
+      <w:hyperlink w:anchor="_Toc88050529" w:history="1">
         <w:r>
           <w:rPr>
             <w:rStyle w:val="Hyperlink"/>
@@ -489,7 +489,7 @@
           <w:rPr>
             <w:webHidden/>
           </w:rPr>
-          <w:instrText xml:space="preserve"> PAGEREF _Toc88041929 \h </w:instrText>
+          <w:instrText xml:space="preserve"> PAGEREF _Toc88050529 \h </w:instrText>
         </w:r>
         <w:r>
           <w:rPr>
@@ -524,7 +524,7 @@
           <w:sz w:val="22"/>
         </w:rPr>
       </w:pPr>
-      <w:hyperlink w:anchor="_Toc88041930" w:history="1">
+      <w:hyperlink w:anchor="_Toc88050530" w:history="1">
         <w:r>
           <w:rPr>
             <w:rStyle w:val="Hyperlink"/>
@@ -560,7 +560,7 @@
           <w:rPr>
             <w:webHidden/>
           </w:rPr>
-          <w:instrText xml:space="preserve"> PAGEREF _Toc88041930 \h </w:instrText>
+          <w:instrText xml:space="preserve"> PAGEREF _Toc88050530 \h </w:instrText>
         </w:r>
         <w:r>
           <w:rPr>
@@ -600,7 +600,7 @@
           <w:sz w:val="22"/>
         </w:rPr>
       </w:pPr>
-      <w:hyperlink w:anchor="_Toc88041931" w:history="1">
+      <w:hyperlink w:anchor="_Toc88050531" w:history="1">
         <w:r>
           <w:rPr>
             <w:rStyle w:val="Hyperlink"/>
@@ -644,7 +644,7 @@
             <w:noProof/>
             <w:webHidden/>
           </w:rPr>
-          <w:instrText xml:space="preserve"> PAGEREF _Toc88041931 \h </w:instrText>
+          <w:instrText xml:space="preserve"> PAGEREF _Toc88050531 \h </w:instrText>
         </w:r>
         <w:r>
           <w:rPr>
@@ -669,6 +669,77 @@
         <w:r>
           <w:rPr>
             <w:noProof/>
+            <w:webHidden/>
+          </w:rPr>
+          <w:fldChar w:fldCharType="end"/>
+        </w:r>
+      </w:hyperlink>
+    </w:p>
+    <w:p>
+      <w:pPr>
+        <w:pStyle w:val="Verzeichnis1"/>
+        <w:rPr>
+          <w:rFonts w:asciiTheme="minorHAnsi" w:hAnsiTheme="minorHAnsi"/>
+          <w:sz w:val="22"/>
+        </w:rPr>
+      </w:pPr>
+      <w:hyperlink w:anchor="_Toc88050532" w:history="1">
+        <w:r>
+          <w:rPr>
+            <w:rStyle w:val="Hyperlink"/>
+          </w:rPr>
+          <w:t>2</w:t>
+        </w:r>
+        <w:r>
+          <w:rPr>
+            <w:rFonts w:asciiTheme="minorHAnsi" w:hAnsiTheme="minorHAnsi"/>
+            <w:sz w:val="22"/>
+          </w:rPr>
+          <w:tab/>
+        </w:r>
+        <w:r>
+          <w:rPr>
+            <w:rStyle w:val="Hyperlink"/>
+          </w:rPr>
+          <w:t>Aufgabenstellung</w:t>
+        </w:r>
+        <w:r>
+          <w:rPr>
+            <w:webHidden/>
+          </w:rPr>
+          <w:tab/>
+        </w:r>
+        <w:r>
+          <w:rPr>
+            <w:webHidden/>
+          </w:rPr>
+          <w:fldChar w:fldCharType="begin"/>
+        </w:r>
+        <w:r>
+          <w:rPr>
+            <w:webHidden/>
+          </w:rPr>
+          <w:instrText xml:space="preserve"> PAGEREF _Toc88050532 \h </w:instrText>
+        </w:r>
+        <w:r>
+          <w:rPr>
+            <w:webHidden/>
+          </w:rPr>
+        </w:r>
+        <w:r>
+          <w:rPr>
+            <w:webHidden/>
+          </w:rPr>
+          <w:fldChar w:fldCharType="separate"/>
+        </w:r>
+        <w:r>
+          <w:rPr>
+            <w:webHidden/>
+          </w:rPr>
+          <w:t>4</w:t>
+        </w:r>
+        <w:r>
+          <w:rPr>
             <w:webHidden/>
           </w:rPr>
           <w:fldChar w:fldCharType="end"/>
@@ -688,13 +759,13 @@
           <w:sz w:val="22"/>
         </w:rPr>
       </w:pPr>
-      <w:hyperlink w:anchor="_Toc88041932" w:history="1">
+      <w:hyperlink w:anchor="_Toc88050533" w:history="1">
         <w:r>
           <w:rPr>
             <w:rStyle w:val="Hyperlink"/>
             <w:noProof/>
           </w:rPr>
-          <w:t>1.2</w:t>
+          <w:t>2.1</w:t>
         </w:r>
         <w:r>
           <w:rPr>
@@ -709,7 +780,7 @@
             <w:rStyle w:val="Hyperlink"/>
             <w:noProof/>
           </w:rPr>
-          <w:t>Funktionen von unserem Programm</w:t>
+          <w:t>Funktionale Anforderungen</w:t>
         </w:r>
         <w:r>
           <w:rPr>
@@ -730,7 +801,7 @@
             <w:noProof/>
             <w:webHidden/>
           </w:rPr>
-          <w:instrText xml:space="preserve"> PAGEREF _Toc88041932 \h </w:instrText>
+          <w:instrText xml:space="preserve"> PAGEREF _Toc88050533 \h </w:instrText>
         </w:r>
         <w:r>
           <w:rPr>
@@ -750,82 +821,11 @@
             <w:noProof/>
             <w:webHidden/>
           </w:rPr>
-          <w:t>3</w:t>
-        </w:r>
-        <w:r>
-          <w:rPr>
-            <w:noProof/>
-            <w:webHidden/>
-          </w:rPr>
-          <w:fldChar w:fldCharType="end"/>
-        </w:r>
-      </w:hyperlink>
-    </w:p>
-    <w:p>
-      <w:pPr>
-        <w:pStyle w:val="Verzeichnis1"/>
-        <w:rPr>
-          <w:rFonts w:asciiTheme="minorHAnsi" w:hAnsiTheme="minorHAnsi"/>
-          <w:sz w:val="22"/>
-        </w:rPr>
-      </w:pPr>
-      <w:hyperlink w:anchor="_Toc88041933" w:history="1">
-        <w:r>
-          <w:rPr>
-            <w:rStyle w:val="Hyperlink"/>
-          </w:rPr>
-          <w:t>2</w:t>
-        </w:r>
-        <w:r>
-          <w:rPr>
-            <w:rFonts w:asciiTheme="minorHAnsi" w:hAnsiTheme="minorHAnsi"/>
-            <w:sz w:val="22"/>
-          </w:rPr>
-          <w:tab/>
-        </w:r>
-        <w:r>
-          <w:rPr>
-            <w:rStyle w:val="Hyperlink"/>
-          </w:rPr>
-          <w:t>Aufgabenstellung</w:t>
-        </w:r>
-        <w:r>
-          <w:rPr>
-            <w:webHidden/>
-          </w:rPr>
-          <w:tab/>
-        </w:r>
-        <w:r>
-          <w:rPr>
-            <w:webHidden/>
-          </w:rPr>
-          <w:fldChar w:fldCharType="begin"/>
-        </w:r>
-        <w:r>
-          <w:rPr>
-            <w:webHidden/>
-          </w:rPr>
-          <w:instrText xml:space="preserve"> PAGEREF _Toc88041933 \h </w:instrText>
-        </w:r>
-        <w:r>
-          <w:rPr>
-            <w:webHidden/>
-          </w:rPr>
-        </w:r>
-        <w:r>
-          <w:rPr>
-            <w:webHidden/>
-          </w:rPr>
-          <w:fldChar w:fldCharType="separate"/>
-        </w:r>
-        <w:r>
-          <w:rPr>
-            <w:webHidden/>
-          </w:rPr>
           <w:t>4</w:t>
         </w:r>
         <w:r>
           <w:rPr>
+            <w:noProof/>
             <w:webHidden/>
           </w:rPr>
           <w:fldChar w:fldCharType="end"/>
@@ -845,13 +845,13 @@
           <w:sz w:val="22"/>
         </w:rPr>
       </w:pPr>
-      <w:hyperlink w:anchor="_Toc88041934" w:history="1">
+      <w:hyperlink w:anchor="_Toc88050534" w:history="1">
         <w:r>
           <w:rPr>
             <w:rStyle w:val="Hyperlink"/>
             <w:noProof/>
           </w:rPr>
-          <w:t>2.1</w:t>
+          <w:t>2.2</w:t>
         </w:r>
         <w:r>
           <w:rPr>
@@ -866,7 +866,7 @@
             <w:rStyle w:val="Hyperlink"/>
             <w:noProof/>
           </w:rPr>
-          <w:t>Funktionale Anforderungen</w:t>
+          <w:t>Nicht funktionale Anforderungen</w:t>
         </w:r>
         <w:r>
           <w:rPr>
@@ -887,7 +887,7 @@
             <w:noProof/>
             <w:webHidden/>
           </w:rPr>
-          <w:instrText xml:space="preserve"> PAGEREF _Toc88041934 \h </w:instrText>
+          <w:instrText xml:space="preserve"> PAGEREF _Toc88050534 \h </w:instrText>
         </w:r>
         <w:r>
           <w:rPr>
@@ -912,6 +912,77 @@
         <w:r>
           <w:rPr>
             <w:noProof/>
+            <w:webHidden/>
+          </w:rPr>
+          <w:fldChar w:fldCharType="end"/>
+        </w:r>
+      </w:hyperlink>
+    </w:p>
+    <w:p>
+      <w:pPr>
+        <w:pStyle w:val="Verzeichnis1"/>
+        <w:rPr>
+          <w:rFonts w:asciiTheme="minorHAnsi" w:hAnsiTheme="minorHAnsi"/>
+          <w:sz w:val="22"/>
+        </w:rPr>
+      </w:pPr>
+      <w:hyperlink w:anchor="_Toc88050535" w:history="1">
+        <w:r>
+          <w:rPr>
+            <w:rStyle w:val="Hyperlink"/>
+          </w:rPr>
+          <w:t>3</w:t>
+        </w:r>
+        <w:r>
+          <w:rPr>
+            <w:rFonts w:asciiTheme="minorHAnsi" w:hAnsiTheme="minorHAnsi"/>
+            <w:sz w:val="22"/>
+          </w:rPr>
+          <w:tab/>
+        </w:r>
+        <w:r>
+          <w:rPr>
+            <w:rStyle w:val="Hyperlink"/>
+          </w:rPr>
+          <w:t>Administratives</w:t>
+        </w:r>
+        <w:r>
+          <w:rPr>
+            <w:webHidden/>
+          </w:rPr>
+          <w:tab/>
+        </w:r>
+        <w:r>
+          <w:rPr>
+            <w:webHidden/>
+          </w:rPr>
+          <w:fldChar w:fldCharType="begin"/>
+        </w:r>
+        <w:r>
+          <w:rPr>
+            <w:webHidden/>
+          </w:rPr>
+          <w:instrText xml:space="preserve"> PAGEREF _Toc88050535 \h </w:instrText>
+        </w:r>
+        <w:r>
+          <w:rPr>
+            <w:webHidden/>
+          </w:rPr>
+        </w:r>
+        <w:r>
+          <w:rPr>
+            <w:webHidden/>
+          </w:rPr>
+          <w:fldChar w:fldCharType="separate"/>
+        </w:r>
+        <w:r>
+          <w:rPr>
+            <w:webHidden/>
+          </w:rPr>
+          <w:t>5</w:t>
+        </w:r>
+        <w:r>
+          <w:rPr>
             <w:webHidden/>
           </w:rPr>
           <w:fldChar w:fldCharType="end"/>
@@ -931,13 +1002,13 @@
           <w:sz w:val="22"/>
         </w:rPr>
       </w:pPr>
-      <w:hyperlink w:anchor="_Toc88041935" w:history="1">
+      <w:hyperlink w:anchor="_Toc88050536" w:history="1">
         <w:r>
           <w:rPr>
             <w:rStyle w:val="Hyperlink"/>
             <w:noProof/>
           </w:rPr>
-          <w:t>2.2</w:t>
+          <w:t>3.1</w:t>
         </w:r>
         <w:r>
           <w:rPr>
@@ -952,7 +1023,7 @@
             <w:rStyle w:val="Hyperlink"/>
             <w:noProof/>
           </w:rPr>
-          <w:t>Nicht funktionale Anforderungen</w:t>
+          <w:t>Github Repository</w:t>
         </w:r>
         <w:r>
           <w:rPr>
@@ -973,7 +1044,7 @@
             <w:noProof/>
             <w:webHidden/>
           </w:rPr>
-          <w:instrText xml:space="preserve"> PAGEREF _Toc88041935 \h </w:instrText>
+          <w:instrText xml:space="preserve"> PAGEREF _Toc88050536 \h </w:instrText>
         </w:r>
         <w:r>
           <w:rPr>
@@ -993,82 +1064,11 @@
             <w:noProof/>
             <w:webHidden/>
           </w:rPr>
-          <w:t>4</w:t>
-        </w:r>
-        <w:r>
-          <w:rPr>
-            <w:noProof/>
-            <w:webHidden/>
-          </w:rPr>
-          <w:fldChar w:fldCharType="end"/>
-        </w:r>
-      </w:hyperlink>
-    </w:p>
-    <w:p>
-      <w:pPr>
-        <w:pStyle w:val="Verzeichnis1"/>
-        <w:rPr>
-          <w:rFonts w:asciiTheme="minorHAnsi" w:hAnsiTheme="minorHAnsi"/>
-          <w:sz w:val="22"/>
-        </w:rPr>
-      </w:pPr>
-      <w:hyperlink w:anchor="_Toc88041936" w:history="1">
-        <w:r>
-          <w:rPr>
-            <w:rStyle w:val="Hyperlink"/>
-          </w:rPr>
-          <w:t>3</w:t>
-        </w:r>
-        <w:r>
-          <w:rPr>
-            <w:rFonts w:asciiTheme="minorHAnsi" w:hAnsiTheme="minorHAnsi"/>
-            <w:sz w:val="22"/>
-          </w:rPr>
-          <w:tab/>
-        </w:r>
-        <w:r>
-          <w:rPr>
-            <w:rStyle w:val="Hyperlink"/>
-          </w:rPr>
-          <w:t>Administratives</w:t>
-        </w:r>
-        <w:r>
-          <w:rPr>
-            <w:webHidden/>
-          </w:rPr>
-          <w:tab/>
-        </w:r>
-        <w:r>
-          <w:rPr>
-            <w:webHidden/>
-          </w:rPr>
-          <w:fldChar w:fldCharType="begin"/>
-        </w:r>
-        <w:r>
-          <w:rPr>
-            <w:webHidden/>
-          </w:rPr>
-          <w:instrText xml:space="preserve"> PAGEREF _Toc88041936 \h </w:instrText>
-        </w:r>
-        <w:r>
-          <w:rPr>
-            <w:webHidden/>
-          </w:rPr>
-        </w:r>
-        <w:r>
-          <w:rPr>
-            <w:webHidden/>
-          </w:rPr>
-          <w:fldChar w:fldCharType="separate"/>
-        </w:r>
-        <w:r>
-          <w:rPr>
-            <w:webHidden/>
-          </w:rPr>
           <w:t>5</w:t>
         </w:r>
         <w:r>
           <w:rPr>
+            <w:noProof/>
             <w:webHidden/>
           </w:rPr>
           <w:fldChar w:fldCharType="end"/>
@@ -1088,13 +1088,13 @@
           <w:sz w:val="22"/>
         </w:rPr>
       </w:pPr>
-      <w:hyperlink w:anchor="_Toc88041937" w:history="1">
+      <w:hyperlink w:anchor="_Toc88050537" w:history="1">
         <w:r>
           <w:rPr>
             <w:rStyle w:val="Hyperlink"/>
             <w:noProof/>
           </w:rPr>
-          <w:t>3.1</w:t>
+          <w:t>3.2</w:t>
         </w:r>
         <w:r>
           <w:rPr>
@@ -1109,7 +1109,7 @@
             <w:rStyle w:val="Hyperlink"/>
             <w:noProof/>
           </w:rPr>
-          <w:t>Github Repository</w:t>
+          <w:t>Berechtigungsmatrix</w:t>
         </w:r>
         <w:r>
           <w:rPr>
@@ -1130,7 +1130,7 @@
             <w:noProof/>
             <w:webHidden/>
           </w:rPr>
-          <w:instrText xml:space="preserve"> PAGEREF _Toc88041937 \h </w:instrText>
+          <w:instrText xml:space="preserve"> PAGEREF _Toc88050537 \h </w:instrText>
         </w:r>
         <w:r>
           <w:rPr>
@@ -1174,13 +1174,13 @@
           <w:sz w:val="22"/>
         </w:rPr>
       </w:pPr>
-      <w:hyperlink w:anchor="_Toc88041938" w:history="1">
+      <w:hyperlink w:anchor="_Toc88050538" w:history="1">
         <w:r>
           <w:rPr>
             <w:rStyle w:val="Hyperlink"/>
             <w:noProof/>
           </w:rPr>
-          <w:t>3.2</w:t>
+          <w:t>3.3</w:t>
         </w:r>
         <w:r>
           <w:rPr>
@@ -1195,7 +1195,7 @@
             <w:rStyle w:val="Hyperlink"/>
             <w:noProof/>
           </w:rPr>
-          <w:t>Berechtigungsmatrix</w:t>
+          <w:t>README.md File</w:t>
         </w:r>
         <w:r>
           <w:rPr>
@@ -1216,7 +1216,7 @@
             <w:noProof/>
             <w:webHidden/>
           </w:rPr>
-          <w:instrText xml:space="preserve"> PAGEREF _Toc88041938 \h </w:instrText>
+          <w:instrText xml:space="preserve"> PAGEREF _Toc88050538 \h </w:instrText>
         </w:r>
         <w:r>
           <w:rPr>
@@ -1236,7 +1236,7 @@
             <w:noProof/>
             <w:webHidden/>
           </w:rPr>
-          <w:t>5</w:t>
+          <w:t>6</w:t>
         </w:r>
         <w:r>
           <w:rPr>
@@ -1255,7 +1255,7 @@
           <w:sz w:val="22"/>
         </w:rPr>
       </w:pPr>
-      <w:hyperlink w:anchor="_Toc88041939" w:history="1">
+      <w:hyperlink w:anchor="_Toc88050539" w:history="1">
         <w:r>
           <w:rPr>
             <w:rStyle w:val="Hyperlink"/>
@@ -1291,7 +1291,7 @@
           <w:rPr>
             <w:webHidden/>
           </w:rPr>
-          <w:instrText xml:space="preserve"> PAGEREF _Toc88041939 \h </w:instrText>
+          <w:instrText xml:space="preserve"> PAGEREF _Toc88050539 \h </w:instrText>
         </w:r>
         <w:r>
           <w:rPr>
@@ -1308,7 +1308,7 @@
           <w:rPr>
             <w:webHidden/>
           </w:rPr>
-          <w:t>6</w:t>
+          <w:t>7</w:t>
         </w:r>
         <w:r>
           <w:rPr>
@@ -1331,7 +1331,7 @@
           <w:sz w:val="22"/>
         </w:rPr>
       </w:pPr>
-      <w:hyperlink w:anchor="_Toc88041940" w:history="1">
+      <w:hyperlink w:anchor="_Toc88050540" w:history="1">
         <w:r>
           <w:rPr>
             <w:rStyle w:val="Hyperlink"/>
@@ -1373,7 +1373,7 @@
             <w:noProof/>
             <w:webHidden/>
           </w:rPr>
-          <w:instrText xml:space="preserve"> PAGEREF _Toc88041940 \h </w:instrText>
+          <w:instrText xml:space="preserve"> PAGEREF _Toc88050540 \h </w:instrText>
         </w:r>
         <w:r>
           <w:rPr>
@@ -1393,7 +1393,7 @@
             <w:noProof/>
             <w:webHidden/>
           </w:rPr>
-          <w:t>6</w:t>
+          <w:t>7</w:t>
         </w:r>
         <w:r>
           <w:rPr>
@@ -1417,7 +1417,7 @@
           <w:sz w:val="22"/>
         </w:rPr>
       </w:pPr>
-      <w:hyperlink w:anchor="_Toc88041941" w:history="1">
+      <w:hyperlink w:anchor="_Toc88050541" w:history="1">
         <w:r>
           <w:rPr>
             <w:rStyle w:val="Hyperlink"/>
@@ -1459,7 +1459,7 @@
             <w:noProof/>
             <w:webHidden/>
           </w:rPr>
-          <w:instrText xml:space="preserve"> PAGEREF _Toc88041941 \h </w:instrText>
+          <w:instrText xml:space="preserve"> PAGEREF _Toc88050541 \h </w:instrText>
         </w:r>
         <w:r>
           <w:rPr>
@@ -1479,7 +1479,7 @@
             <w:noProof/>
             <w:webHidden/>
           </w:rPr>
-          <w:t>7</w:t>
+          <w:t>8</w:t>
         </w:r>
         <w:r>
           <w:rPr>
@@ -1503,7 +1503,7 @@
           <w:sz w:val="22"/>
         </w:rPr>
       </w:pPr>
-      <w:hyperlink w:anchor="_Toc88041942" w:history="1">
+      <w:hyperlink w:anchor="_Toc88050542" w:history="1">
         <w:r>
           <w:rPr>
             <w:rStyle w:val="Hyperlink"/>
@@ -1545,7 +1545,7 @@
             <w:noProof/>
             <w:webHidden/>
           </w:rPr>
-          <w:instrText xml:space="preserve"> PAGEREF _Toc88041942 \h </w:instrText>
+          <w:instrText xml:space="preserve"> PAGEREF _Toc88050542 \h </w:instrText>
         </w:r>
         <w:r>
           <w:rPr>
@@ -1565,7 +1565,7 @@
             <w:noProof/>
             <w:webHidden/>
           </w:rPr>
-          <w:t>8</w:t>
+          <w:t>9</w:t>
         </w:r>
         <w:r>
           <w:rPr>
@@ -1589,7 +1589,7 @@
           <w:sz w:val="22"/>
         </w:rPr>
       </w:pPr>
-      <w:hyperlink w:anchor="_Toc88041943" w:history="1">
+      <w:hyperlink w:anchor="_Toc88050543" w:history="1">
         <w:r>
           <w:rPr>
             <w:rStyle w:val="Hyperlink"/>
@@ -1631,7 +1631,7 @@
             <w:noProof/>
             <w:webHidden/>
           </w:rPr>
-          <w:instrText xml:space="preserve"> PAGEREF _Toc88041943 \h </w:instrText>
+          <w:instrText xml:space="preserve"> PAGEREF _Toc88050543 \h </w:instrText>
         </w:r>
         <w:r>
           <w:rPr>
@@ -1651,7 +1651,7 @@
             <w:noProof/>
             <w:webHidden/>
           </w:rPr>
-          <w:t>10</w:t>
+          <w:t>11</w:t>
         </w:r>
         <w:r>
           <w:rPr>
@@ -1670,7 +1670,7 @@
           <w:sz w:val="22"/>
         </w:rPr>
       </w:pPr>
-      <w:hyperlink w:anchor="_Toc88041944" w:history="1">
+      <w:hyperlink w:anchor="_Toc88050544" w:history="1">
         <w:r>
           <w:rPr>
             <w:rStyle w:val="Hyperlink"/>
@@ -1688,7 +1688,7 @@
           <w:rPr>
             <w:rStyle w:val="Hyperlink"/>
           </w:rPr>
-          <w:t>Endpoints</w:t>
+          <w:t>Endpoints Gruppen</w:t>
         </w:r>
         <w:r>
           <w:rPr>
@@ -1706,7 +1706,7 @@
           <w:rPr>
             <w:webHidden/>
           </w:rPr>
-          <w:instrText xml:space="preserve"> PAGEREF _Toc88041944 \h </w:instrText>
+          <w:instrText xml:space="preserve"> PAGEREF _Toc88050544 \h </w:instrText>
         </w:r>
         <w:r>
           <w:rPr>
@@ -1723,7 +1723,7 @@
           <w:rPr>
             <w:webHidden/>
           </w:rPr>
-          <w:t>13</w:t>
+          <w:t>14</w:t>
         </w:r>
         <w:r>
           <w:rPr>
@@ -1746,7 +1746,7 @@
           <w:sz w:val="22"/>
         </w:rPr>
       </w:pPr>
-      <w:hyperlink w:anchor="_Toc88041945" w:history="1">
+      <w:hyperlink w:anchor="_Toc88050545" w:history="1">
         <w:r>
           <w:rPr>
             <w:rStyle w:val="Hyperlink"/>
@@ -1788,7 +1788,7 @@
             <w:noProof/>
             <w:webHidden/>
           </w:rPr>
-          <w:instrText xml:space="preserve"> PAGEREF _Toc88041945 \h </w:instrText>
+          <w:instrText xml:space="preserve"> PAGEREF _Toc88050545 \h </w:instrText>
         </w:r>
         <w:r>
           <w:rPr>
@@ -1808,7 +1808,7 @@
             <w:noProof/>
             <w:webHidden/>
           </w:rPr>
-          <w:t>13</w:t>
+          <w:t>14</w:t>
         </w:r>
         <w:r>
           <w:rPr>
@@ -1832,7 +1832,7 @@
           <w:sz w:val="22"/>
         </w:rPr>
       </w:pPr>
-      <w:hyperlink w:anchor="_Toc88041946" w:history="1">
+      <w:hyperlink w:anchor="_Toc88050546" w:history="1">
         <w:r>
           <w:rPr>
             <w:rStyle w:val="Hyperlink"/>
@@ -1874,7 +1874,7 @@
             <w:noProof/>
             <w:webHidden/>
           </w:rPr>
-          <w:instrText xml:space="preserve"> PAGEREF _Toc88041946 \h </w:instrText>
+          <w:instrText xml:space="preserve"> PAGEREF _Toc88050546 \h </w:instrText>
         </w:r>
         <w:r>
           <w:rPr>
@@ -1894,7 +1894,7 @@
             <w:noProof/>
             <w:webHidden/>
           </w:rPr>
-          <w:t>13</w:t>
+          <w:t>14</w:t>
         </w:r>
         <w:r>
           <w:rPr>
@@ -1918,7 +1918,7 @@
           <w:sz w:val="22"/>
         </w:rPr>
       </w:pPr>
-      <w:hyperlink w:anchor="_Toc88041947" w:history="1">
+      <w:hyperlink w:anchor="_Toc88050547" w:history="1">
         <w:r>
           <w:rPr>
             <w:rStyle w:val="Hyperlink"/>
@@ -1960,7 +1960,7 @@
             <w:noProof/>
             <w:webHidden/>
           </w:rPr>
-          <w:instrText xml:space="preserve"> PAGEREF _Toc88041947 \h </w:instrText>
+          <w:instrText xml:space="preserve"> PAGEREF _Toc88050547 \h </w:instrText>
         </w:r>
         <w:r>
           <w:rPr>
@@ -1980,7 +1980,7 @@
             <w:noProof/>
             <w:webHidden/>
           </w:rPr>
-          <w:t>14</w:t>
+          <w:t>15</w:t>
         </w:r>
         <w:r>
           <w:rPr>
@@ -2004,7 +2004,7 @@
           <w:sz w:val="22"/>
         </w:rPr>
       </w:pPr>
-      <w:hyperlink w:anchor="_Toc88041948" w:history="1">
+      <w:hyperlink w:anchor="_Toc88050548" w:history="1">
         <w:r>
           <w:rPr>
             <w:rStyle w:val="Hyperlink"/>
@@ -2046,7 +2046,7 @@
             <w:noProof/>
             <w:webHidden/>
           </w:rPr>
-          <w:instrText xml:space="preserve"> PAGEREF _Toc88041948 \h </w:instrText>
+          <w:instrText xml:space="preserve"> PAGEREF _Toc88050548 \h </w:instrText>
         </w:r>
         <w:r>
           <w:rPr>
@@ -2066,7 +2066,7 @@
             <w:noProof/>
             <w:webHidden/>
           </w:rPr>
-          <w:t>14</w:t>
+          <w:t>15</w:t>
         </w:r>
         <w:r>
           <w:rPr>
@@ -2090,7 +2090,7 @@
           <w:sz w:val="22"/>
         </w:rPr>
       </w:pPr>
-      <w:hyperlink w:anchor="_Toc88041949" w:history="1">
+      <w:hyperlink w:anchor="_Toc88050549" w:history="1">
         <w:r>
           <w:rPr>
             <w:rStyle w:val="Hyperlink"/>
@@ -2132,7 +2132,7 @@
             <w:noProof/>
             <w:webHidden/>
           </w:rPr>
-          <w:instrText xml:space="preserve"> PAGEREF _Toc88041949 \h </w:instrText>
+          <w:instrText xml:space="preserve"> PAGEREF _Toc88050549 \h </w:instrText>
         </w:r>
         <w:r>
           <w:rPr>
@@ -2152,7 +2152,7 @@
             <w:noProof/>
             <w:webHidden/>
           </w:rPr>
-          <w:t>15</w:t>
+          <w:t>16</w:t>
         </w:r>
         <w:r>
           <w:rPr>
@@ -2176,7 +2176,7 @@
           <w:sz w:val="22"/>
         </w:rPr>
       </w:pPr>
-      <w:hyperlink w:anchor="_Toc88041950" w:history="1">
+      <w:hyperlink w:anchor="_Toc88050550" w:history="1">
         <w:r>
           <w:rPr>
             <w:rStyle w:val="Hyperlink"/>
@@ -2218,7 +2218,7 @@
             <w:noProof/>
             <w:webHidden/>
           </w:rPr>
-          <w:instrText xml:space="preserve"> PAGEREF _Toc88041950 \h </w:instrText>
+          <w:instrText xml:space="preserve"> PAGEREF _Toc88050550 \h </w:instrText>
         </w:r>
         <w:r>
           <w:rPr>
@@ -2238,7 +2238,7 @@
             <w:noProof/>
             <w:webHidden/>
           </w:rPr>
-          <w:t>15</w:t>
+          <w:t>16</w:t>
         </w:r>
         <w:r>
           <w:rPr>
@@ -2251,12 +2251,83 @@
     </w:p>
     <w:p>
       <w:pPr>
+        <w:pStyle w:val="Verzeichnis1"/>
+        <w:rPr>
+          <w:rFonts w:asciiTheme="minorHAnsi" w:hAnsiTheme="minorHAnsi"/>
+          <w:sz w:val="22"/>
+        </w:rPr>
+      </w:pPr>
+      <w:hyperlink w:anchor="_Toc88050551" w:history="1">
+        <w:r>
+          <w:rPr>
+            <w:rStyle w:val="Hyperlink"/>
+          </w:rPr>
+          <w:t>6</w:t>
+        </w:r>
+        <w:r>
+          <w:rPr>
+            <w:rFonts w:asciiTheme="minorHAnsi" w:hAnsiTheme="minorHAnsi"/>
+            <w:sz w:val="22"/>
+          </w:rPr>
+          <w:tab/>
+        </w:r>
+        <w:r>
+          <w:rPr>
+            <w:rStyle w:val="Hyperlink"/>
+          </w:rPr>
+          <w:t>Test-Cases</w:t>
+        </w:r>
+        <w:r>
+          <w:rPr>
+            <w:webHidden/>
+          </w:rPr>
+          <w:tab/>
+        </w:r>
+        <w:r>
+          <w:rPr>
+            <w:webHidden/>
+          </w:rPr>
+          <w:fldChar w:fldCharType="begin"/>
+        </w:r>
+        <w:r>
+          <w:rPr>
+            <w:webHidden/>
+          </w:rPr>
+          <w:instrText xml:space="preserve"> PAGEREF _Toc88050551 \h </w:instrText>
+        </w:r>
+        <w:r>
+          <w:rPr>
+            <w:webHidden/>
+          </w:rPr>
+        </w:r>
+        <w:r>
+          <w:rPr>
+            <w:webHidden/>
+          </w:rPr>
+          <w:fldChar w:fldCharType="separate"/>
+        </w:r>
+        <w:r>
+          <w:rPr>
+            <w:webHidden/>
+          </w:rPr>
+          <w:t>17</w:t>
+        </w:r>
+        <w:r>
+          <w:rPr>
+            <w:webHidden/>
+          </w:rPr>
+          <w:fldChar w:fldCharType="end"/>
+        </w:r>
+      </w:hyperlink>
+    </w:p>
+    <w:p>
+      <w:pPr>
         <w:pStyle w:val="Untertitel"/>
       </w:pPr>
       <w:r>
         <w:fldChar w:fldCharType="end"/>
       </w:r>
-      <w:bookmarkStart w:id="20" w:name="_Toc88041927"/>
+      <w:bookmarkStart w:id="20" w:name="_Toc88050527"/>
       <w:r>
         <w:t>Abbildungsverzeichnis</w:t>
       </w:r>
@@ -2313,7 +2384,7 @@
       <w:pPr>
         <w:pStyle w:val="Untertitel"/>
       </w:pPr>
-      <w:bookmarkStart w:id="21" w:name="_Toc88041928"/>
+      <w:bookmarkStart w:id="21" w:name="_Toc88050528"/>
       <w:r>
         <w:t>Tabellenverzeichnis</w:t>
       </w:r>
@@ -2474,7 +2545,7 @@
       <w:r>
         <w:fldChar w:fldCharType="end"/>
       </w:r>
-      <w:bookmarkStart w:id="22" w:name="_Toc88041929"/>
+      <w:bookmarkStart w:id="22" w:name="_Toc88050529"/>
       <w:r>
         <w:t>Änderungsgeschichte</w:t>
       </w:r>
@@ -2756,14 +2827,14 @@
       <w:pPr>
         <w:pStyle w:val="berschrift1"/>
       </w:pPr>
-      <w:bookmarkStart w:id="24" w:name="_Toc88041930"/>
-      <w:bookmarkStart w:id="25" w:name="_Toc303332170"/>
-      <w:bookmarkStart w:id="26" w:name="_Toc269125073"/>
+      <w:bookmarkStart w:id="24" w:name="_Toc303332170"/>
+      <w:bookmarkStart w:id="25" w:name="_Toc269125073"/>
+      <w:bookmarkStart w:id="26" w:name="_Toc88050530"/>
       <w:r>
         <w:lastRenderedPageBreak/>
         <w:t>Einleitung</w:t>
       </w:r>
-      <w:bookmarkEnd w:id="24"/>
+      <w:bookmarkEnd w:id="26"/>
     </w:p>
     <w:p>
       <w:pPr>
@@ -2772,35 +2843,24 @@
           <w:rFonts w:cs="Arial"/>
         </w:rPr>
       </w:pPr>
-      <w:bookmarkStart w:id="27" w:name="_Toc88041931"/>
+      <w:bookmarkStart w:id="27" w:name="_Toc88050531"/>
       <w:r>
         <w:rPr>
           <w:rFonts w:cs="Arial"/>
         </w:rPr>
         <w:t>Sinn und Zweck</w:t>
       </w:r>
+      <w:bookmarkEnd w:id="24"/>
+      <w:bookmarkEnd w:id="27"/>
+    </w:p>
+    <w:p>
+      <w:bookmarkStart w:id="28" w:name="_Toc303332171"/>
+      <w:r>
+        <w:t>Das vorliegende Dokument beschreibt unser Abschlussprojekt im üK Modul 223. In diesem Modul geht es, um Multi-User-Applikationen. Wir werden unseren Schwerpunkt auf Spring Boot in Verbindung mit einer Datenbank setzen.</w:t>
+      </w:r>
       <w:bookmarkEnd w:id="25"/>
-      <w:bookmarkEnd w:id="27"/>
-    </w:p>
-    <w:p>
-      <w:bookmarkStart w:id="28" w:name="_Toc303332171"/>
-      <w:r>
-        <w:t>Das vorliegende Dokument beschreibt unser Abschlussprojekt im üK Modul 223. In diesem Modul geht es, um Multi-User-Applikationen. Wir werden unseren Schwerpunkt auf Spring Boot in Verbindung mit einer Datenbank setzen.</w:t>
-      </w:r>
-    </w:p>
-    <w:p/>
-    <w:p>
-      <w:pPr>
-        <w:pStyle w:val="berschrift2"/>
-      </w:pPr>
-      <w:bookmarkStart w:id="29" w:name="_Toc88041932"/>
-      <w:r>
-        <w:t>Funktionen von unserem Programm</w:t>
-      </w:r>
-      <w:bookmarkEnd w:id="29"/>
-    </w:p>
-    <w:bookmarkEnd w:id="26"/>
-    <w:bookmarkEnd w:id="28"/>
+      <w:bookmarkEnd w:id="28"/>
+    </w:p>
     <w:p>
       <w:pPr>
         <w:pStyle w:val="berschrift1"/>
@@ -2808,73 +2868,65 @@
       <w:r>
         <w:br w:type="page"/>
       </w:r>
-      <w:bookmarkStart w:id="30" w:name="_Toc88041933"/>
+      <w:bookmarkStart w:id="29" w:name="_Toc88050532"/>
       <w:r>
         <w:lastRenderedPageBreak/>
         <w:t>Aufgabenstellung</w:t>
       </w:r>
+      <w:bookmarkEnd w:id="29"/>
+    </w:p>
+    <w:p>
+      <w:r>
+        <w:t>Im Folgenden wird die Aufgabenstellung erklärt.</w:t>
+      </w:r>
+    </w:p>
+    <w:p>
+      <w:pPr>
+        <w:pStyle w:val="berschrift2"/>
+      </w:pPr>
+      <w:bookmarkStart w:id="30" w:name="_Toc88050533"/>
+      <w:r>
+        <w:t>Funktionale Anforderungen</w:t>
+      </w:r>
       <w:bookmarkEnd w:id="30"/>
     </w:p>
     <w:p>
       <w:r>
-        <w:t>Im Folgenden wird die Aufgabenstellung erklärt.</w:t>
-      </w:r>
-    </w:p>
+        <w:t xml:space="preserve">Unsere Aufgabe als Team 4 ist es ein Gruppen-System zu implementieren, bei dem man User in eine Gruppe einteilen kann und die User zusammen mit den Admins haben dann auch als einzige Zugriff auf die Daten der Gruppe. </w:t>
+      </w:r>
+    </w:p>
+    <w:p>
+      <w:r>
+        <w:t>Eine Bedingung ist, dass ein User nur in maximal einer Gruppe sein kann, ist er also schon in einer Gruppe darf er nicht auch noch in einer anderen Gruppe sein. Die andere Bedingung besagt, dass eine Gruppe nur von einem Admin erstellt und verwaltet werden kann, also jemandem mit Admin rechten.</w:t>
+      </w:r>
+    </w:p>
+    <w:p>
+      <w:r>
+        <w:t>Nur User mit Adminrechten oder User, die in der entsprechenden Gruppe sind, können Informationen der Gruppen anschauen, verwalten und löschen.</w:t>
+      </w:r>
+    </w:p>
+    <w:p>
+      <w:r>
+        <w:t>Mithilfe von Pagination, sollten wir Endpoints in unserem Programm implementieren, um alle Mitglieder einer Gruppe anzuzeigen.</w:t>
+      </w:r>
+    </w:p>
+    <w:p>
+      <w:r>
+        <w:t>Die einzelnen Gruppen brauchen Informationen, wie Mitglieder, Gruppenname, Motto etc.</w:t>
+      </w:r>
+    </w:p>
+    <w:p/>
     <w:p>
       <w:pPr>
         <w:pStyle w:val="berschrift2"/>
       </w:pPr>
-      <w:bookmarkStart w:id="31" w:name="_Toc88041934"/>
-      <w:r>
-        <w:t>Funktionale Anforderungen</w:t>
+      <w:bookmarkStart w:id="31" w:name="_Toc88050534"/>
+      <w:r>
+        <w:t>Nicht funktionale Anforderungen</w:t>
       </w:r>
       <w:bookmarkEnd w:id="31"/>
     </w:p>
     <w:p>
-      <w:r>
-        <w:t xml:space="preserve">Unsere Aufgabe als Team 4 ist es ein Gruppen-System zu implementieren, bei dem man User in eine Gruppe einteilen kann und die User zusammen mit den Admins haben dann auch als einzige Zugriff auf die Daten der Gruppe. </w:t>
-      </w:r>
-    </w:p>
-    <w:p>
-      <w:r>
-        <w:t>Eine Bedingung ist, dass ein User nur in maximal einer Gruppe sein kann, ist er also schon in einer Gruppe darf er nicht auch noch in einer anderen Gruppe sein. Die andere Bedingung besagt, dass eine Gruppe nur von einem Admin erstellt und verwaltet werden kann, also jemandem mit Admin rechten.</w:t>
-      </w:r>
-    </w:p>
-    <w:p>
-      <w:r>
-        <w:t>Nur User mit Adminrechten oder User, die in der entsprechenden Gruppe sind, können Informationen der Gruppen anschauen, verwalten und löschen.</w:t>
-      </w:r>
-    </w:p>
-    <w:p>
-      <w:r>
-        <w:t xml:space="preserve">Mithilfe von </w:t>
-      </w:r>
-      <w:proofErr w:type="spellStart"/>
-      <w:r>
-        <w:t>Pagination</w:t>
-      </w:r>
-      <w:proofErr w:type="spellEnd"/>
-      <w:r>
-        <w:t>, sollten wir Endpoints in unserem Programm implementieren, um alle Mitglieder einer Gruppe anzuzeigen.</w:t>
-      </w:r>
-    </w:p>
-    <w:p>
-      <w:r>
-        <w:t>Die einzelnen Gruppen brauchen Informationen, wie Mitglieder, Gruppenname, Motto etc.</w:t>
-      </w:r>
-    </w:p>
-    <w:p/>
-    <w:p>
-      <w:pPr>
-        <w:pStyle w:val="berschrift2"/>
-      </w:pPr>
-      <w:bookmarkStart w:id="32" w:name="_Toc88041935"/>
-      <w:r>
-        <w:t>Nicht funktionale Anforderungen</w:t>
-      </w:r>
-      <w:bookmarkEnd w:id="32"/>
-    </w:p>
-    <w:p>
       <w:pPr>
         <w:pStyle w:val="berschrift3"/>
       </w:pPr>
@@ -2892,31 +2944,13 @@
       <w:pPr>
         <w:pStyle w:val="berschrift3"/>
       </w:pPr>
-      <w:proofErr w:type="spellStart"/>
       <w:r>
         <w:t>Testing</w:t>
       </w:r>
-      <w:proofErr w:type="spellEnd"/>
-    </w:p>
-    <w:p>
-      <w:r>
-        <w:t>Ein Backend-</w:t>
-      </w:r>
-      <w:proofErr w:type="spellStart"/>
-      <w:r>
-        <w:t>Endpoint</w:t>
-      </w:r>
-      <w:proofErr w:type="spellEnd"/>
-      <w:r>
-        <w:t xml:space="preserve"> muss definitiv getestet werden. Funktionalitäten, die wir implementiert haben, müssen mit </w:t>
-      </w:r>
-      <w:proofErr w:type="spellStart"/>
-      <w:r>
-        <w:t>Component</w:t>
-      </w:r>
-      <w:proofErr w:type="spellEnd"/>
-      <w:r>
-        <w:t xml:space="preserve">-Tests in Post getestet werden. Die Endpoints werden mit mehreren Usern und Rollen getestet und mindestens ein Erfolgsfall und ein Error Fall muss getestet werden. </w:t>
+    </w:p>
+    <w:p>
+      <w:r>
+        <w:t xml:space="preserve">Ein Backend-Endpoint muss definitiv getestet werden. Funktionalitäten, die wir implementiert haben, müssen mit Component-Tests in Post getestet werden. Die Endpoints werden mit mehreren Usern und Rollen getestet und mindestens ein Erfolgsfall und ein Error Fall muss getestet werden. </w:t>
       </w:r>
     </w:p>
     <w:p/>
@@ -2938,11 +2972,9 @@
       <w:pPr>
         <w:pStyle w:val="berschrift3"/>
       </w:pPr>
-      <w:proofErr w:type="spellStart"/>
       <w:r>
         <w:t>Dokumenation</w:t>
       </w:r>
-      <w:proofErr w:type="spellEnd"/>
     </w:p>
     <w:p>
       <w:r>
@@ -3014,33 +3046,28 @@
       <w:pPr>
         <w:pStyle w:val="berschrift1"/>
       </w:pPr>
-      <w:bookmarkStart w:id="33" w:name="_Toc88041936"/>
+      <w:bookmarkStart w:id="32" w:name="_Toc88050535"/>
       <w:r>
         <w:lastRenderedPageBreak/>
         <w:t>Administratives</w:t>
       </w:r>
+      <w:bookmarkEnd w:id="32"/>
+    </w:p>
+    <w:p>
+      <w:r>
+        <w:t>Im folgenden Abschnitt wird gezeigt was unsere Administrativen Schritte waren, bevor wir an das wirkliche Implementieren gegangen sind.</w:t>
+      </w:r>
+    </w:p>
+    <w:p/>
+    <w:p>
+      <w:pPr>
+        <w:pStyle w:val="berschrift2"/>
+      </w:pPr>
+      <w:bookmarkStart w:id="33" w:name="_Toc88050536"/>
+      <w:r>
+        <w:t>Github Repository</w:t>
+      </w:r>
       <w:bookmarkEnd w:id="33"/>
-    </w:p>
-    <w:p>
-      <w:r>
-        <w:t>Im folgenden Abschnitt wird gezeigt was unsere Administrativen Schritte waren, bevor wir an das wirkliche Implementieren gegangen sind.</w:t>
-      </w:r>
-    </w:p>
-    <w:p/>
-    <w:p>
-      <w:pPr>
-        <w:pStyle w:val="berschrift2"/>
-      </w:pPr>
-      <w:bookmarkStart w:id="34" w:name="_Toc88041937"/>
-      <w:proofErr w:type="spellStart"/>
-      <w:r>
-        <w:t>Github</w:t>
-      </w:r>
-      <w:proofErr w:type="spellEnd"/>
-      <w:r>
-        <w:t xml:space="preserve"> Repository</w:t>
-      </w:r>
-      <w:bookmarkEnd w:id="34"/>
     </w:p>
     <w:p>
       <w:r>
@@ -3089,11 +3116,11 @@
       <w:pPr>
         <w:pStyle w:val="berschrift2"/>
       </w:pPr>
-      <w:bookmarkStart w:id="35" w:name="_Toc88041938"/>
+      <w:bookmarkStart w:id="34" w:name="_Toc88050537"/>
       <w:r>
         <w:t>Berechtigungsmatrix</w:t>
       </w:r>
-      <w:bookmarkEnd w:id="35"/>
+      <w:bookmarkEnd w:id="34"/>
     </w:p>
     <w:p>
       <w:pPr>
@@ -3204,9 +3231,91 @@
     <w:p/>
     <w:p>
       <w:pPr>
+        <w:pStyle w:val="berschrift2"/>
+      </w:pPr>
+      <w:bookmarkStart w:id="35" w:name="_Toc88050538"/>
+      <w:r>
+        <w:lastRenderedPageBreak/>
+        <w:t>README.md File</w:t>
+      </w:r>
+      <w:bookmarkEnd w:id="35"/>
+    </w:p>
+    <w:p>
+      <w:r>
+        <w:t xml:space="preserve">Im ReadMe.md File </w:t>
+      </w:r>
+      <w:r>
+        <w:t xml:space="preserve">haben wir zuerst eine kleine Einführung, danach eine kleine Projektbeschreibung. Später sehen Sie die Voraussetzungen. </w:t>
+      </w:r>
+    </w:p>
+    <w:p>
+      <w:r>
+        <w:t>In diesem Kapitel erklären wir Ihnen welche JDK Version Sie brauchen werde</w:t>
+      </w:r>
+      <w:r>
+        <w:t>n, um das Projekt zu starten und</w:t>
+      </w:r>
+      <w:r>
+        <w:t xml:space="preserve"> </w:t>
+      </w:r>
+      <w:r>
+        <w:t>wie man einen Docker Container aufsetzt</w:t>
+      </w:r>
+      <w:r>
+        <w:t xml:space="preserve"> mit PostgreSQL. Unter Setup</w:t>
+      </w:r>
+      <w:r>
+        <w:t xml:space="preserve"> sehen Sie eine kleine Anleitung wie man das Backend startet und wie man einen Hello World sehen. </w:t>
+      </w:r>
+    </w:p>
+    <w:p>
+      <w:r>
+        <w:t xml:space="preserve">Unter Probleme sehen Sie </w:t>
+      </w:r>
+      <w:r>
+        <w:t>Probleme,</w:t>
+      </w:r>
+      <w:r>
+        <w:t xml:space="preserve"> die bei uns aufgetreten sind beim Starten </w:t>
+      </w:r>
+      <w:r>
+        <w:t>vom Projekt.</w:t>
+      </w:r>
+    </w:p>
+    <w:p/>
+    <w:p/>
+    <w:p/>
+    <w:p/>
+    <w:p/>
+    <w:p/>
+    <w:p/>
+    <w:p/>
+    <w:p/>
+    <w:p/>
+    <w:p/>
+    <w:p/>
+    <w:p/>
+    <w:p/>
+    <w:p/>
+    <w:p/>
+    <w:p/>
+    <w:p/>
+    <w:p/>
+    <w:p/>
+    <w:p/>
+    <w:p/>
+    <w:p/>
+    <w:p/>
+    <w:p/>
+    <w:p/>
+    <w:p/>
+    <w:p/>
+    <w:p/>
+    <w:p>
+      <w:pPr>
         <w:pStyle w:val="berschrift1"/>
       </w:pPr>
-      <w:bookmarkStart w:id="36" w:name="_Toc88041939"/>
+      <w:bookmarkStart w:id="36" w:name="_Toc88050539"/>
       <w:r>
         <w:lastRenderedPageBreak/>
         <w:t>UML</w:t>
@@ -3223,7 +3332,7 @@
       <w:pPr>
         <w:pStyle w:val="berschrift2"/>
       </w:pPr>
-      <w:bookmarkStart w:id="37" w:name="_Toc88041940"/>
+      <w:bookmarkStart w:id="37" w:name="_Toc88050540"/>
       <w:r>
         <w:t>Domänenmodell</w:t>
       </w:r>
@@ -3287,13 +3396,22 @@
     <w:p/>
     <w:p/>
     <w:p/>
-    <w:p/>
-    <w:p/>
-    <w:p/>
-    <w:p/>
     <w:p>
       <w:pPr>
         <w:pStyle w:val="berschrift2"/>
+        <w:numPr>
+          <w:ilvl w:val="0"/>
+          <w:numId w:val="0"/>
+        </w:numPr>
+      </w:pPr>
+    </w:p>
+    <w:p>
+      <w:pPr>
+        <w:pStyle w:val="berschrift2"/>
+        <w:numPr>
+          <w:ilvl w:val="0"/>
+          <w:numId w:val="0"/>
+        </w:numPr>
         <w:sectPr>
           <w:footerReference w:type="default" r:id="rId24"/>
           <w:pgSz w:w="11906" w:h="16838" w:code="9"/>
@@ -3307,7 +3425,7 @@
       <w:pPr>
         <w:pStyle w:val="berschrift2"/>
       </w:pPr>
-      <w:bookmarkStart w:id="38" w:name="_Toc88041941"/>
+      <w:bookmarkStart w:id="38" w:name="_Toc88050541"/>
       <w:r>
         <w:lastRenderedPageBreak/>
         <w:t>Klassen-Diagramm</w:t>
@@ -3384,7 +3502,7 @@
       <w:pPr>
         <w:pStyle w:val="berschrift2"/>
       </w:pPr>
-      <w:bookmarkStart w:id="39" w:name="_Toc88041942"/>
+      <w:bookmarkStart w:id="39" w:name="_Toc88050542"/>
       <w:r>
         <w:lastRenderedPageBreak/>
         <w:t>Use-Cases</w:t>
@@ -3451,11 +3569,7 @@
     <w:p/>
     <w:p/>
     <w:p/>
-    <w:p>
-      <w:r>
-        <w:t>&lt;</w:t>
-      </w:r>
-    </w:p>
+    <w:p/>
     <w:tbl>
       <w:tblPr>
         <w:tblW w:w="0" w:type="dxa"/>
@@ -3562,23 +3676,7 @@
                 <w:rFonts w:eastAsia="Times New Roman"/>
                 <w:color w:val="000000"/>
               </w:rPr>
-              <w:t>Post-</w:t>
-            </w:r>
-            <w:proofErr w:type="spellStart"/>
-            <w:r>
-              <w:rPr>
-                <w:rFonts w:eastAsia="Times New Roman"/>
-                <w:color w:val="000000"/>
-              </w:rPr>
-              <w:t>Endpoint</w:t>
-            </w:r>
-            <w:proofErr w:type="spellEnd"/>
-            <w:r>
-              <w:rPr>
-                <w:rFonts w:eastAsia="Times New Roman"/>
-                <w:color w:val="000000"/>
-              </w:rPr>
-              <w:t>)</w:t>
+              <w:t>Post-Endpoint)</w:t>
             </w:r>
           </w:p>
         </w:tc>
@@ -3642,18 +3740,14 @@
               <w:spacing w:after="0"/>
               <w:textAlignment w:val="baseline"/>
               <w:rPr>
-                <w:rFonts w:ascii="Segoe UI" w:eastAsia="Times New Roman" w:hAnsi="Segoe UI" w:cs="Segoe UI"/>
+                <w:rFonts w:eastAsia="Times New Roman" w:cs="Arial"/>
                 <w:color w:val="000000"/>
-                <w:sz w:val="18"/>
-                <w:szCs w:val="18"/>
               </w:rPr>
             </w:pPr>
             <w:r>
               <w:rPr>
-                <w:rFonts w:ascii="Segoe UI" w:eastAsia="Times New Roman" w:hAnsi="Segoe UI" w:cs="Segoe UI"/>
+                <w:rFonts w:eastAsia="Times New Roman" w:cs="Arial"/>
                 <w:color w:val="000000"/>
-                <w:sz w:val="18"/>
-                <w:szCs w:val="18"/>
               </w:rPr>
               <w:t>1</w:t>
             </w:r>
@@ -3805,7 +3899,82 @@
                 <w:rFonts w:eastAsia="Times New Roman"/>
                 <w:color w:val="000000"/>
               </w:rPr>
-              <w:t>Kunde sollte gemäss dem JSON-File die Daten eingeben</w:t>
+              <w:t>Kunde sollte als Admin eingeloggt sein</w:t>
+            </w:r>
+          </w:p>
+        </w:tc>
+      </w:tr>
+      <w:tr>
+        <w:tc>
+          <w:tcPr>
+            <w:tcW w:w="2340" w:type="dxa"/>
+            <w:tcBorders>
+              <w:top w:val="nil"/>
+              <w:left w:val="single" w:sz="6" w:space="0" w:color="auto"/>
+              <w:bottom w:val="single" w:sz="6" w:space="0" w:color="auto"/>
+              <w:right w:val="single" w:sz="6" w:space="0" w:color="auto"/>
+            </w:tcBorders>
+            <w:shd w:val="clear" w:color="auto" w:fill="D9D9D9"/>
+            <w:hideMark/>
+          </w:tcPr>
+          <w:p>
+            <w:pPr>
+              <w:spacing w:after="0"/>
+              <w:textAlignment w:val="baseline"/>
+              <w:rPr>
+                <w:rFonts w:ascii="Segoe UI" w:eastAsia="Times New Roman" w:hAnsi="Segoe UI" w:cs="Segoe UI"/>
+                <w:color w:val="000000"/>
+                <w:sz w:val="18"/>
+                <w:szCs w:val="18"/>
+              </w:rPr>
+            </w:pPr>
+            <w:r>
+              <w:rPr>
+                <w:rFonts w:eastAsia="Times New Roman"/>
+                <w:b/>
+                <w:bCs/>
+                <w:color w:val="000000"/>
+              </w:rPr>
+              <w:t>Akteur (Primary): </w:t>
+            </w:r>
+            <w:r>
+              <w:rPr>
+                <w:rFonts w:eastAsia="Times New Roman"/>
+                <w:color w:val="000000"/>
+              </w:rPr>
+              <w:t> </w:t>
+            </w:r>
+          </w:p>
+        </w:tc>
+        <w:tc>
+          <w:tcPr>
+            <w:tcW w:w="7740" w:type="dxa"/>
+            <w:tcBorders>
+              <w:top w:val="nil"/>
+              <w:left w:val="nil"/>
+              <w:bottom w:val="single" w:sz="6" w:space="0" w:color="auto"/>
+              <w:right w:val="single" w:sz="6" w:space="0" w:color="auto"/>
+            </w:tcBorders>
+            <w:shd w:val="clear" w:color="auto" w:fill="auto"/>
+            <w:hideMark/>
+          </w:tcPr>
+          <w:p>
+            <w:pPr>
+              <w:spacing w:after="0"/>
+              <w:textAlignment w:val="baseline"/>
+              <w:rPr>
+                <w:rFonts w:ascii="Segoe UI" w:eastAsia="Times New Roman" w:hAnsi="Segoe UI" w:cs="Segoe UI"/>
+                <w:color w:val="000000"/>
+                <w:sz w:val="18"/>
+                <w:szCs w:val="18"/>
+              </w:rPr>
+            </w:pPr>
+            <w:r>
+              <w:rPr>
+                <w:rFonts w:eastAsia="Times New Roman"/>
+                <w:color w:val="000000"/>
+              </w:rPr>
+              <w:t>User</w:t>
             </w:r>
             <w:r>
               <w:rPr>
@@ -3848,109 +4017,7 @@
                 <w:bCs/>
                 <w:color w:val="000000"/>
               </w:rPr>
-              <w:t>Akteur (Primary): </w:t>
-            </w:r>
-            <w:r>
-              <w:rPr>
-                <w:rFonts w:eastAsia="Times New Roman"/>
-                <w:color w:val="000000"/>
-              </w:rPr>
-              <w:t> </w:t>
-            </w:r>
-          </w:p>
-        </w:tc>
-        <w:tc>
-          <w:tcPr>
-            <w:tcW w:w="7740" w:type="dxa"/>
-            <w:tcBorders>
-              <w:top w:val="nil"/>
-              <w:left w:val="nil"/>
-              <w:bottom w:val="single" w:sz="6" w:space="0" w:color="auto"/>
-              <w:right w:val="single" w:sz="6" w:space="0" w:color="auto"/>
-            </w:tcBorders>
-            <w:shd w:val="clear" w:color="auto" w:fill="auto"/>
-            <w:hideMark/>
-          </w:tcPr>
-          <w:p>
-            <w:pPr>
-              <w:spacing w:after="0"/>
-              <w:textAlignment w:val="baseline"/>
-              <w:rPr>
-                <w:rFonts w:ascii="Segoe UI" w:eastAsia="Times New Roman" w:hAnsi="Segoe UI" w:cs="Segoe UI"/>
-                <w:color w:val="000000"/>
-                <w:sz w:val="18"/>
-                <w:szCs w:val="18"/>
-              </w:rPr>
-            </w:pPr>
-            <w:r>
-              <w:rPr>
-                <w:rFonts w:eastAsia="Times New Roman"/>
-                <w:color w:val="000000"/>
-              </w:rPr>
-              <w:t>User</w:t>
-            </w:r>
-            <w:r>
-              <w:rPr>
-                <w:rFonts w:eastAsia="Times New Roman"/>
-                <w:color w:val="000000"/>
-              </w:rPr>
-              <w:t> </w:t>
-            </w:r>
-          </w:p>
-        </w:tc>
-      </w:tr>
-      <w:tr>
-        <w:tc>
-          <w:tcPr>
-            <w:tcW w:w="2340" w:type="dxa"/>
-            <w:tcBorders>
-              <w:top w:val="nil"/>
-              <w:left w:val="single" w:sz="6" w:space="0" w:color="auto"/>
-              <w:bottom w:val="single" w:sz="6" w:space="0" w:color="auto"/>
-              <w:right w:val="single" w:sz="6" w:space="0" w:color="auto"/>
-            </w:tcBorders>
-            <w:shd w:val="clear" w:color="auto" w:fill="D9D9D9"/>
-            <w:hideMark/>
-          </w:tcPr>
-          <w:p>
-            <w:pPr>
-              <w:spacing w:after="0"/>
-              <w:textAlignment w:val="baseline"/>
-              <w:rPr>
-                <w:rFonts w:ascii="Segoe UI" w:eastAsia="Times New Roman" w:hAnsi="Segoe UI" w:cs="Segoe UI"/>
-                <w:color w:val="000000"/>
-                <w:sz w:val="18"/>
-                <w:szCs w:val="18"/>
-              </w:rPr>
-            </w:pPr>
-            <w:r>
-              <w:rPr>
-                <w:rFonts w:eastAsia="Times New Roman"/>
-                <w:b/>
-                <w:bCs/>
-                <w:color w:val="000000"/>
-              </w:rPr>
-              <w:t>Akteur (</w:t>
-            </w:r>
-            <w:proofErr w:type="spellStart"/>
-            <w:r>
-              <w:rPr>
-                <w:rFonts w:eastAsia="Times New Roman"/>
-                <w:b/>
-                <w:bCs/>
-                <w:color w:val="000000"/>
-              </w:rPr>
-              <w:t>Secondary</w:t>
-            </w:r>
-            <w:proofErr w:type="spellEnd"/>
-            <w:r>
-              <w:rPr>
-                <w:rFonts w:eastAsia="Times New Roman"/>
-                <w:b/>
-                <w:bCs/>
-                <w:color w:val="000000"/>
-              </w:rPr>
-              <w:t>):</w:t>
+              <w:t>Akteur (Secondary):</w:t>
             </w:r>
             <w:r>
               <w:rPr>
@@ -4064,35 +4131,7 @@
               <w:rPr>
                 <w:rFonts w:eastAsia="Times New Roman"/>
               </w:rPr>
-              <w:t xml:space="preserve">User einen Post-Request auf den </w:t>
-            </w:r>
-            <w:proofErr w:type="spellStart"/>
-            <w:r>
-              <w:rPr>
-                <w:rFonts w:eastAsia="Times New Roman"/>
-              </w:rPr>
-              <w:t>Endpoint</w:t>
-            </w:r>
-            <w:proofErr w:type="spellEnd"/>
-            <w:r>
-              <w:rPr>
-                <w:rFonts w:eastAsia="Times New Roman"/>
-              </w:rPr>
-              <w:t xml:space="preserve"> «</w:t>
-            </w:r>
-            <w:proofErr w:type="spellStart"/>
-            <w:r>
-              <w:rPr>
-                <w:rFonts w:eastAsia="Times New Roman"/>
-              </w:rPr>
-              <w:t>postMethod</w:t>
-            </w:r>
-            <w:proofErr w:type="spellEnd"/>
-            <w:r>
-              <w:rPr>
-                <w:rFonts w:eastAsia="Times New Roman"/>
-              </w:rPr>
-              <w:t>» schickt, um eine neue Gruppe zu erstellen</w:t>
+              <w:t>User einen Post-Request auf den Endpoint «postMethod» schickt, um eine neue Gruppe zu erstellen</w:t>
             </w:r>
           </w:p>
           <w:p>
@@ -4155,7 +4194,7 @@
               <w:rPr>
                 <w:rFonts w:eastAsia="Times New Roman"/>
               </w:rPr>
-              <w:t>Wird das System eine «500 Internal Server Error» ausgeben</w:t>
+              <w:t>Wird das System «500 Internal Server Error» ausgeben</w:t>
             </w:r>
           </w:p>
           <w:p>
@@ -4176,8 +4215,9 @@
             <w:r>
               <w:rPr>
                 <w:rFonts w:eastAsia="Times New Roman"/>
-              </w:rPr>
-              <w:t>Man gibt noch mal all mit den korrekten Angaben eingeben</w:t>
+                <w:color w:val="000000"/>
+              </w:rPr>
+              <w:t>Kunde muss nun die Eingabe korrekt eingeben.</w:t>
             </w:r>
           </w:p>
           <w:p>
@@ -4348,27 +4388,7 @@
                 <w:bCs/>
                 <w:color w:val="000000"/>
               </w:rPr>
-              <w:t xml:space="preserve">Alternative </w:t>
-            </w:r>
-            <w:proofErr w:type="spellStart"/>
-            <w:r>
-              <w:rPr>
-                <w:rFonts w:eastAsia="Times New Roman"/>
-                <w:b/>
-                <w:bCs/>
-                <w:color w:val="000000"/>
-              </w:rPr>
-              <w:t>Flows</w:t>
-            </w:r>
-            <w:proofErr w:type="spellEnd"/>
-            <w:r>
-              <w:rPr>
-                <w:rFonts w:eastAsia="Times New Roman"/>
-                <w:b/>
-                <w:bCs/>
-                <w:color w:val="000000"/>
-              </w:rPr>
-              <w:t>:</w:t>
+              <w:t>Alternative Flows:</w:t>
             </w:r>
             <w:r>
               <w:rPr>
@@ -4392,7 +4412,14 @@
                 <w:rFonts w:eastAsia="Times New Roman"/>
                 <w:color w:val="000000"/>
               </w:rPr>
-              <w:t>Doppelter Gruppenname</w:t>
+              <w:t xml:space="preserve">Doppelter </w:t>
+            </w:r>
+            <w:r>
+              <w:rPr>
+                <w:rFonts w:eastAsia="Times New Roman"/>
+                <w:color w:val="000000"/>
+              </w:rPr>
+              <w:t>Gruppenname</w:t>
             </w:r>
           </w:p>
           <w:p>
@@ -4415,6 +4442,8 @@
         </w:tc>
       </w:tr>
     </w:tbl>
+    <w:p/>
+    <w:p/>
     <w:p/>
     <w:tbl>
       <w:tblPr>
@@ -4507,23 +4536,7 @@
                 <w:rFonts w:eastAsia="Times New Roman"/>
                 <w:color w:val="000000"/>
               </w:rPr>
-              <w:t>Gruppe bearbeiten (Put-</w:t>
-            </w:r>
-            <w:proofErr w:type="spellStart"/>
-            <w:r>
-              <w:rPr>
-                <w:rFonts w:eastAsia="Times New Roman"/>
-                <w:color w:val="000000"/>
-              </w:rPr>
-              <w:t>Endpoint</w:t>
-            </w:r>
-            <w:proofErr w:type="spellEnd"/>
-            <w:r>
-              <w:rPr>
-                <w:rFonts w:eastAsia="Times New Roman"/>
-                <w:color w:val="000000"/>
-              </w:rPr>
-              <w:t>)</w:t>
+              <w:t>Gruppe bearbeiten (Put-Endpoint)</w:t>
             </w:r>
           </w:p>
         </w:tc>
@@ -4587,7 +4600,7 @@
               <w:spacing w:after="0"/>
               <w:textAlignment w:val="baseline"/>
               <w:rPr>
-                <w:rFonts w:ascii="Segoe UI" w:eastAsia="Times New Roman" w:hAnsi="Segoe UI" w:cs="Segoe UI"/>
+                <w:rFonts w:eastAsia="Times New Roman" w:cs="Arial"/>
                 <w:color w:val="000000"/>
                 <w:sz w:val="18"/>
                 <w:szCs w:val="18"/>
@@ -4595,10 +4608,8 @@
             </w:pPr>
             <w:r>
               <w:rPr>
-                <w:rFonts w:ascii="Segoe UI" w:eastAsia="Times New Roman" w:hAnsi="Segoe UI" w:cs="Segoe UI"/>
+                <w:rFonts w:eastAsia="Times New Roman" w:cs="Arial"/>
                 <w:color w:val="000000"/>
-                <w:sz w:val="18"/>
-                <w:szCs w:val="18"/>
               </w:rPr>
               <w:t>2</w:t>
             </w:r>
@@ -4750,14 +4761,7 @@
                 <w:rFonts w:eastAsia="Times New Roman"/>
                 <w:color w:val="000000"/>
               </w:rPr>
-              <w:t>Kunde sollte gemäss dem JSON-File die Daten eingeben</w:t>
-            </w:r>
-            <w:r>
-              <w:rPr>
-                <w:rFonts w:eastAsia="Times New Roman"/>
-                <w:color w:val="000000"/>
-              </w:rPr>
-              <w:t> </w:t>
+              <w:t>Kunde sollte als Admin eingeloggt sein</w:t>
             </w:r>
           </w:p>
         </w:tc>
@@ -4868,27 +4872,7 @@
                 <w:bCs/>
                 <w:color w:val="000000"/>
               </w:rPr>
-              <w:t>Akteur (</w:t>
-            </w:r>
-            <w:proofErr w:type="spellStart"/>
-            <w:r>
-              <w:rPr>
-                <w:rFonts w:eastAsia="Times New Roman"/>
-                <w:b/>
-                <w:bCs/>
-                <w:color w:val="000000"/>
-              </w:rPr>
-              <w:t>Secondary</w:t>
-            </w:r>
-            <w:proofErr w:type="spellEnd"/>
-            <w:r>
-              <w:rPr>
-                <w:rFonts w:eastAsia="Times New Roman"/>
-                <w:b/>
-                <w:bCs/>
-                <w:color w:val="000000"/>
-              </w:rPr>
-              <w:t>):</w:t>
+              <w:t>Akteur (Secondary):</w:t>
             </w:r>
             <w:r>
               <w:rPr>
@@ -5014,21 +4998,7 @@
               <w:rPr>
                 <w:rFonts w:eastAsia="Times New Roman"/>
               </w:rPr>
-              <w:t>auf «</w:t>
-            </w:r>
-            <w:proofErr w:type="spellStart"/>
-            <w:r>
-              <w:rPr>
-                <w:rFonts w:eastAsia="Times New Roman"/>
-              </w:rPr>
-              <w:t>updateGroup</w:t>
-            </w:r>
-            <w:proofErr w:type="spellEnd"/>
-            <w:r>
-              <w:rPr>
-                <w:rFonts w:eastAsia="Times New Roman"/>
-              </w:rPr>
-              <w:t>» schickt, um die Informationen zu ändern</w:t>
+              <w:t>auf «updateGroup» schickt, um die Informationen zu ändern</w:t>
             </w:r>
           </w:p>
           <w:p>
@@ -5091,7 +5061,7 @@
               <w:rPr>
                 <w:rFonts w:eastAsia="Times New Roman"/>
               </w:rPr>
-              <w:t>Wird das System eine «500 Internal Server Error» ausgeben</w:t>
+              <w:t>Wird das System «500 Internal Server Error» ausgeben</w:t>
             </w:r>
           </w:p>
           <w:p>
@@ -5285,27 +5255,7 @@
                 <w:bCs/>
                 <w:color w:val="000000"/>
               </w:rPr>
-              <w:t xml:space="preserve">Alternative </w:t>
-            </w:r>
-            <w:proofErr w:type="spellStart"/>
-            <w:r>
-              <w:rPr>
-                <w:rFonts w:eastAsia="Times New Roman"/>
-                <w:b/>
-                <w:bCs/>
-                <w:color w:val="000000"/>
-              </w:rPr>
-              <w:t>Flows</w:t>
-            </w:r>
-            <w:proofErr w:type="spellEnd"/>
-            <w:r>
-              <w:rPr>
-                <w:rFonts w:eastAsia="Times New Roman"/>
-                <w:b/>
-                <w:bCs/>
-                <w:color w:val="000000"/>
-              </w:rPr>
-              <w:t>:</w:t>
+              <w:t>Alternative Flows:</w:t>
             </w:r>
             <w:r>
               <w:rPr>
@@ -5360,15 +5310,11 @@
     <w:p/>
     <w:p/>
     <w:p/>
-    <w:p/>
-    <w:p/>
-    <w:p/>
-    <w:p/>
     <w:p>
       <w:pPr>
         <w:pStyle w:val="berschrift2"/>
       </w:pPr>
-      <w:bookmarkStart w:id="40" w:name="_Toc88041943"/>
+      <w:bookmarkStart w:id="40" w:name="_Toc88050543"/>
       <w:r>
         <w:lastRenderedPageBreak/>
         <w:t>Sequenz-Diagramm</w:t>
@@ -5385,11 +5331,9 @@
       <w:pPr>
         <w:pStyle w:val="berschrift3"/>
       </w:pPr>
-      <w:proofErr w:type="spellStart"/>
       <w:r>
         <w:t>findAll</w:t>
       </w:r>
-      <w:proofErr w:type="spellEnd"/>
     </w:p>
     <w:p/>
     <w:p>
@@ -5452,11 +5396,9 @@
       <w:pPr>
         <w:pStyle w:val="berschrift3"/>
       </w:pPr>
-      <w:proofErr w:type="spellStart"/>
       <w:r>
         <w:t>findById</w:t>
       </w:r>
-      <w:proofErr w:type="spellEnd"/>
     </w:p>
     <w:p/>
     <w:p>
@@ -5520,12 +5462,10 @@
       <w:pPr>
         <w:pStyle w:val="berschrift3"/>
       </w:pPr>
-      <w:proofErr w:type="spellStart"/>
       <w:r>
         <w:lastRenderedPageBreak/>
         <w:t>getAllUsersOfGroup</w:t>
       </w:r>
-      <w:proofErr w:type="spellEnd"/>
     </w:p>
     <w:p/>
     <w:p>
@@ -5588,11 +5528,9 @@
       <w:pPr>
         <w:pStyle w:val="berschrift3"/>
       </w:pPr>
-      <w:proofErr w:type="spellStart"/>
       <w:r>
         <w:t>delete</w:t>
       </w:r>
-      <w:proofErr w:type="spellEnd"/>
     </w:p>
     <w:p/>
     <w:p>
@@ -5663,12 +5601,10 @@
       <w:pPr>
         <w:pStyle w:val="berschrift3"/>
       </w:pPr>
-      <w:proofErr w:type="spellStart"/>
       <w:r>
         <w:lastRenderedPageBreak/>
         <w:t>postMethod</w:t>
       </w:r>
-      <w:proofErr w:type="spellEnd"/>
     </w:p>
     <w:p/>
     <w:p>
@@ -5731,11 +5667,9 @@
       <w:pPr>
         <w:pStyle w:val="berschrift3"/>
       </w:pPr>
-      <w:proofErr w:type="spellStart"/>
       <w:r>
         <w:t>updateGroup</w:t>
       </w:r>
-      <w:proofErr w:type="spellEnd"/>
     </w:p>
     <w:p/>
     <w:p>
@@ -5804,16 +5738,25 @@
       <w:pPr>
         <w:pStyle w:val="berschrift1"/>
       </w:pPr>
-      <w:bookmarkStart w:id="41" w:name="_Toc88041944"/>
+      <w:bookmarkStart w:id="41" w:name="_Toc88050544"/>
       <w:r>
         <w:lastRenderedPageBreak/>
         <w:t>Endpoints</w:t>
       </w:r>
+      <w:r>
+        <w:t xml:space="preserve"> Gruppen</w:t>
+      </w:r>
       <w:bookmarkEnd w:id="41"/>
     </w:p>
     <w:p>
       <w:r>
-        <w:t>Im Folgenden werden unsere Endpoints beschrieben, also was sie machen und welchen Fällen sie eingesetzt werden.</w:t>
+        <w:t>Im Folgenden werden unsere Endpoints beschr</w:t>
+      </w:r>
+      <w:r>
+        <w:t>ie</w:t>
+      </w:r>
+      <w:r>
+        <w:t>ben, also was sie machen und welchen Fällen sie eingesetzt werden.</w:t>
       </w:r>
     </w:p>
     <w:p/>
@@ -5821,13 +5764,11 @@
       <w:pPr>
         <w:pStyle w:val="berschrift2"/>
       </w:pPr>
-      <w:bookmarkStart w:id="42" w:name="_Toc88041945"/>
-      <w:proofErr w:type="spellStart"/>
+      <w:bookmarkStart w:id="42" w:name="_Toc88050545"/>
       <w:r>
         <w:t>findAll</w:t>
       </w:r>
       <w:bookmarkEnd w:id="42"/>
-      <w:proofErr w:type="spellEnd"/>
     </w:p>
     <w:p>
       <w:r>
@@ -5882,13 +5823,11 @@
       <w:pPr>
         <w:pStyle w:val="berschrift2"/>
       </w:pPr>
-      <w:bookmarkStart w:id="43" w:name="_Toc88041946"/>
-      <w:proofErr w:type="spellStart"/>
+      <w:bookmarkStart w:id="43" w:name="_Toc88050546"/>
       <w:r>
         <w:t>findById</w:t>
       </w:r>
       <w:bookmarkEnd w:id="43"/>
-      <w:proofErr w:type="spellEnd"/>
     </w:p>
     <w:p>
       <w:r>
@@ -5949,34 +5888,16 @@
       <w:pPr>
         <w:pStyle w:val="berschrift2"/>
       </w:pPr>
-      <w:bookmarkStart w:id="44" w:name="_Toc88041947"/>
-      <w:proofErr w:type="spellStart"/>
+      <w:bookmarkStart w:id="44" w:name="_Toc88050547"/>
       <w:r>
         <w:lastRenderedPageBreak/>
         <w:t>getAllUsersOfGroup</w:t>
       </w:r>
       <w:bookmarkEnd w:id="44"/>
-      <w:proofErr w:type="spellEnd"/>
-    </w:p>
-    <w:p>
-      <w:r>
-        <w:t xml:space="preserve">Findet die Gesuchte Gruppe anhand ihrer ID und gibt </w:t>
-      </w:r>
-      <w:proofErr w:type="gramStart"/>
-      <w:r>
-        <w:t>ihre Attributen</w:t>
-      </w:r>
-      <w:proofErr w:type="gramEnd"/>
-      <w:r>
-        <w:t xml:space="preserve"> sowie ihre User aus. Es wird </w:t>
-      </w:r>
-      <w:proofErr w:type="spellStart"/>
-      <w:r>
-        <w:t>Pagination</w:t>
-      </w:r>
-      <w:proofErr w:type="spellEnd"/>
-      <w:r>
-        <w:t xml:space="preserve"> verwendet, was man auch in der URL mitgeben muss. Im Postman sieht das so aus.</w:t>
+    </w:p>
+    <w:p>
+      <w:r>
+        <w:t>Findet die Gesuchte Gruppe anhand ihrer ID und gibt ihre Attributen sowie ihre User aus. Es wird Pagination verwendet, was man auch in der URL mitgeben muss. Im Postman sieht das so aus.</w:t>
       </w:r>
     </w:p>
     <w:p/>
@@ -6027,13 +5948,11 @@
       <w:pPr>
         <w:pStyle w:val="berschrift2"/>
       </w:pPr>
-      <w:bookmarkStart w:id="45" w:name="_Toc88041948"/>
-      <w:proofErr w:type="spellStart"/>
+      <w:bookmarkStart w:id="45" w:name="_Toc88050548"/>
       <w:r>
         <w:t>delete</w:t>
       </w:r>
       <w:bookmarkEnd w:id="45"/>
-      <w:proofErr w:type="spellEnd"/>
     </w:p>
     <w:p>
       <w:r>
@@ -6087,14 +6006,12 @@
       <w:pPr>
         <w:pStyle w:val="berschrift2"/>
       </w:pPr>
-      <w:bookmarkStart w:id="46" w:name="_Toc88041949"/>
-      <w:proofErr w:type="spellStart"/>
+      <w:bookmarkStart w:id="46" w:name="_Toc88050549"/>
       <w:r>
         <w:lastRenderedPageBreak/>
         <w:t>postMethod</w:t>
       </w:r>
       <w:bookmarkEnd w:id="46"/>
-      <w:proofErr w:type="spellEnd"/>
     </w:p>
     <w:p>
       <w:r>
@@ -6149,13 +6066,11 @@
       <w:pPr>
         <w:pStyle w:val="berschrift2"/>
       </w:pPr>
-      <w:bookmarkStart w:id="47" w:name="_Toc88041950"/>
-      <w:proofErr w:type="spellStart"/>
+      <w:bookmarkStart w:id="47" w:name="_Toc88050550"/>
       <w:r>
         <w:t>updateGroup</w:t>
       </w:r>
       <w:bookmarkEnd w:id="47"/>
-      <w:proofErr w:type="spellEnd"/>
     </w:p>
     <w:p>
       <w:r>
@@ -6205,6 +6120,35 @@
         </w:drawing>
       </w:r>
     </w:p>
+    <w:p/>
+    <w:p/>
+    <w:p/>
+    <w:p/>
+    <w:p/>
+    <w:p/>
+    <w:p/>
+    <w:p/>
+    <w:p/>
+    <w:p/>
+    <w:p/>
+    <w:p/>
+    <w:p/>
+    <w:p/>
+    <w:p/>
+    <w:p/>
+    <w:p/>
+    <w:p>
+      <w:pPr>
+        <w:pStyle w:val="berschrift1"/>
+      </w:pPr>
+      <w:bookmarkStart w:id="48" w:name="_Toc88050551"/>
+      <w:r>
+        <w:lastRenderedPageBreak/>
+        <w:t>Test-Cases</w:t>
+      </w:r>
+      <w:bookmarkEnd w:id="48"/>
+    </w:p>
+    <w:p/>
     <w:p/>
     <w:sectPr>
       <w:pgSz w:w="11906" w:h="16838" w:code="9"/>
@@ -6388,7 +6332,6 @@
       </w:rPr>
       <w:tab/>
     </w:r>
-    <w:proofErr w:type="spellStart"/>
     <w:r>
       <w:rPr>
         <w:color w:val="808080"/>
@@ -6396,17 +6339,7 @@
         <w:szCs w:val="18"/>
         <w:lang w:val="en-US"/>
       </w:rPr>
-      <w:t>Seite</w:t>
-    </w:r>
-    <w:proofErr w:type="spellEnd"/>
-    <w:r>
-      <w:rPr>
-        <w:color w:val="808080"/>
-        <w:sz w:val="18"/>
-        <w:szCs w:val="18"/>
-        <w:lang w:val="en-US"/>
-      </w:rPr>
-      <w:t xml:space="preserve"> </w:t>
+      <w:t xml:space="preserve">Seite </w:t>
     </w:r>
     <w:r>
       <w:rPr>
@@ -6678,7 +6611,6 @@
       </w:rPr>
       <w:tab/>
     </w:r>
-    <w:proofErr w:type="spellStart"/>
     <w:r>
       <w:rPr>
         <w:color w:val="808080"/>
@@ -6686,17 +6618,7 @@
         <w:szCs w:val="18"/>
         <w:lang w:val="en-US"/>
       </w:rPr>
-      <w:t>Seite</w:t>
-    </w:r>
-    <w:proofErr w:type="spellEnd"/>
-    <w:r>
-      <w:rPr>
-        <w:color w:val="808080"/>
-        <w:sz w:val="18"/>
-        <w:szCs w:val="18"/>
-        <w:lang w:val="en-US"/>
-      </w:rPr>
-      <w:t xml:space="preserve"> </w:t>
+      <w:t xml:space="preserve">Seite </w:t>
     </w:r>
     <w:r>
       <w:rPr>
@@ -6954,7 +6876,6 @@
       </w:rPr>
       <w:tab/>
     </w:r>
-    <w:proofErr w:type="spellStart"/>
     <w:r>
       <w:rPr>
         <w:color w:val="808080"/>
@@ -6962,17 +6883,7 @@
         <w:szCs w:val="18"/>
         <w:lang w:val="en-US"/>
       </w:rPr>
-      <w:t>Seite</w:t>
-    </w:r>
-    <w:proofErr w:type="spellEnd"/>
-    <w:r>
-      <w:rPr>
-        <w:color w:val="808080"/>
-        <w:sz w:val="18"/>
-        <w:szCs w:val="18"/>
-        <w:lang w:val="en-US"/>
-      </w:rPr>
-      <w:t xml:space="preserve"> </w:t>
+      <w:t xml:space="preserve">Seite </w:t>
     </w:r>
     <w:r>
       <w:rPr>
@@ -10928,7 +10839,9 @@
   </w:compat>
   <w:rsids>
     <w:rsidRoot w:val="004C12C7"/>
+    <w:rsid w:val="003F1B75"/>
     <w:rsid w:val="004C12C7"/>
+    <w:rsid w:val="004E6C9A"/>
   </w:rsids>
   <m:mathPr>
     <m:mathFont m:val="Cambria Math"/>
@@ -11703,16 +11616,15 @@
 </file>
 
 <file path=customXml/item2.xml><?xml version="1.0" encoding="utf-8"?>
-<p:properties xmlns:p="http://schemas.microsoft.com/office/2006/metadata/properties" xmlns:xsi="http://www.w3.org/2001/XMLSchema-instance" xmlns:pc="http://schemas.microsoft.com/office/infopath/2007/PartnerControls">
-  <documentManagement/>
-</p:properties>
+<?mso-contentType ?>
+<FormTemplates xmlns="http://schemas.microsoft.com/sharepoint/v3/contenttype/forms">
+  <Display>DocumentLibraryForm</Display>
+  <Edit>DocumentLibraryForm</Edit>
+  <New>DocumentLibraryForm</New>
+</FormTemplates>
 </file>
 
 <file path=customXml/item3.xml><?xml version="1.0" encoding="utf-8"?>
-<b:Sources xmlns:b="http://schemas.openxmlformats.org/officeDocument/2006/bibliography" xmlns="http://schemas.openxmlformats.org/officeDocument/2006/bibliography" SelectedStyle="\APA.XSL" StyleName="APA"/>
-</file>
-
-<file path=customXml/item4.xml><?xml version="1.0" encoding="utf-8"?>
 <ct:contentTypeSchema xmlns:ct="http://schemas.microsoft.com/office/2006/metadata/contentType" xmlns:ma="http://schemas.microsoft.com/office/2006/metadata/properties/metaAttributes" ct:_="" ma:_="" ma:contentTypeName="Document" ma:contentTypeID="0x010100D988C7EBCEAD2341A1A7CB6E299E0385" ma:contentTypeVersion="2" ma:contentTypeDescription="Create a new document." ma:contentTypeScope="" ma:versionID="3764b1bdee93e99f4beed05935d96b53">
   <xsd:schema xmlns:xsd="http://www.w3.org/2001/XMLSchema" xmlns:xs="http://www.w3.org/2001/XMLSchema" xmlns:p="http://schemas.microsoft.com/office/2006/metadata/properties" xmlns:ns2="d23d7f48-15cd-4d12-b1b4-f1fb62b981ad" targetNamespace="http://schemas.microsoft.com/office/2006/metadata/properties" ma:root="true" ma:fieldsID="0280c1c0593e70b3d111cdd28e58e5c5" ns2:_="">
     <xsd:import namespace="d23d7f48-15cd-4d12-b1b4-f1fb62b981ad"/>
@@ -11844,13 +11756,14 @@
 </ct:contentTypeSchema>
 </file>
 
+<file path=customXml/item4.xml><?xml version="1.0" encoding="utf-8"?>
+<b:Sources xmlns:b="http://schemas.openxmlformats.org/officeDocument/2006/bibliography" xmlns="http://schemas.openxmlformats.org/officeDocument/2006/bibliography" SelectedStyle="\APA.XSL" StyleName="APA"/>
+</file>
+
 <file path=customXml/item5.xml><?xml version="1.0" encoding="utf-8"?>
-<?mso-contentType ?>
-<FormTemplates xmlns="http://schemas.microsoft.com/sharepoint/v3/contenttype/forms">
-  <Display>DocumentLibraryForm</Display>
-  <Edit>DocumentLibraryForm</Edit>
-  <New>DocumentLibraryForm</New>
-</FormTemplates>
+<p:properties xmlns:p="http://schemas.microsoft.com/office/2006/metadata/properties" xmlns:xsi="http://www.w3.org/2001/XMLSchema-instance" xmlns:pc="http://schemas.microsoft.com/office/infopath/2007/PartnerControls">
+  <documentManagement/>
+</p:properties>
 </file>
 
 <file path=customXml/itemProps1.xml><?xml version="1.0" encoding="utf-8"?>
@@ -11862,23 +11775,14 @@
 </file>
 
 <file path=customXml/itemProps2.xml><?xml version="1.0" encoding="utf-8"?>
-<ds:datastoreItem xmlns:ds="http://schemas.openxmlformats.org/officeDocument/2006/customXml" ds:itemID="{77513831-04BD-4C31-8D79-83804381B639}">
+<ds:datastoreItem xmlns:ds="http://schemas.openxmlformats.org/officeDocument/2006/customXml" ds:itemID="{D723B1F9-6ABB-4111-ABC8-26DE2548B9EB}">
   <ds:schemaRefs>
-    <ds:schemaRef ds:uri="http://schemas.microsoft.com/office/2006/metadata/properties"/>
-    <ds:schemaRef ds:uri="http://schemas.microsoft.com/office/infopath/2007/PartnerControls"/>
+    <ds:schemaRef ds:uri="http://schemas.microsoft.com/sharepoint/v3/contenttype/forms"/>
   </ds:schemaRefs>
 </ds:datastoreItem>
 </file>
 
 <file path=customXml/itemProps3.xml><?xml version="1.0" encoding="utf-8"?>
-<ds:datastoreItem xmlns:ds="http://schemas.openxmlformats.org/officeDocument/2006/customXml" ds:itemID="{D941590B-4536-455B-B8FE-9D81ADFF724E}">
-  <ds:schemaRefs>
-    <ds:schemaRef ds:uri="http://schemas.openxmlformats.org/officeDocument/2006/bibliography"/>
-  </ds:schemaRefs>
-</ds:datastoreItem>
-</file>
-
-<file path=customXml/itemProps4.xml><?xml version="1.0" encoding="utf-8"?>
 <ds:datastoreItem xmlns:ds="http://schemas.openxmlformats.org/officeDocument/2006/customXml" ds:itemID="{66FD9C53-0899-41B7-B66E-337F10491414}">
   <ds:schemaRefs>
     <ds:schemaRef ds:uri="http://schemas.microsoft.com/office/2006/metadata/contentType"/>
@@ -11896,10 +11800,19 @@
 </ds:datastoreItem>
 </file>
 
+<file path=customXml/itemProps4.xml><?xml version="1.0" encoding="utf-8"?>
+<ds:datastoreItem xmlns:ds="http://schemas.openxmlformats.org/officeDocument/2006/customXml" ds:itemID="{D941590B-4536-455B-B8FE-9D81ADFF724E}">
+  <ds:schemaRefs>
+    <ds:schemaRef ds:uri="http://schemas.openxmlformats.org/officeDocument/2006/bibliography"/>
+  </ds:schemaRefs>
+</ds:datastoreItem>
+</file>
+
 <file path=customXml/itemProps5.xml><?xml version="1.0" encoding="utf-8"?>
-<ds:datastoreItem xmlns:ds="http://schemas.openxmlformats.org/officeDocument/2006/customXml" ds:itemID="{D723B1F9-6ABB-4111-ABC8-26DE2548B9EB}">
+<ds:datastoreItem xmlns:ds="http://schemas.openxmlformats.org/officeDocument/2006/customXml" ds:itemID="{77513831-04BD-4C31-8D79-83804381B639}">
   <ds:schemaRefs>
-    <ds:schemaRef ds:uri="http://schemas.microsoft.com/sharepoint/v3/contenttype/forms"/>
+    <ds:schemaRef ds:uri="http://schemas.microsoft.com/office/2006/metadata/properties"/>
+    <ds:schemaRef ds:uri="http://schemas.microsoft.com/office/infopath/2007/PartnerControls"/>
   </ds:schemaRefs>
 </ds:datastoreItem>
 </file>
</xml_diff>